<commit_message>
aggiunte persone e lo-fi wireframe, modifiche template
</commit_message>
<xml_diff>
--- a/TEMPLATE_designDocumentation.docx
+++ b/TEMPLATE_designDocumentation.docx
@@ -1,6 +1,6 @@
 
 <file path=word/document.xml><?xml version="1.0" encoding="utf-8"?>
-<w:document xmlns:wpc="http://schemas.microsoft.com/office/word/2010/wordprocessingCanvas" xmlns:cx="http://schemas.microsoft.com/office/drawing/2014/chartex" xmlns:cx1="http://schemas.microsoft.com/office/drawing/2015/9/8/chartex" xmlns:cx2="http://schemas.microsoft.com/office/drawing/2015/10/21/chartex" xmlns:cx3="http://schemas.microsoft.com/office/drawing/2016/5/9/chartex" xmlns:cx4="http://schemas.microsoft.com/office/drawing/2016/5/10/chartex" xmlns:cx5="http://schemas.microsoft.com/office/drawing/2016/5/11/chartex" xmlns:mc="http://schemas.openxmlformats.org/markup-compatibility/2006" xmlns:o="urn:schemas-microsoft-com:office:office" xmlns:r="http://schemas.openxmlformats.org/officeDocument/2006/relationships" xmlns:m="http://schemas.openxmlformats.org/officeDocument/2006/math" xmlns:v="urn:schemas-microsoft-com:vml" xmlns:wp14="http://schemas.microsoft.com/office/word/2010/wordprocessingDrawing" xmlns:wp="http://schemas.openxmlformats.org/drawingml/2006/wordprocessingDrawing" xmlns:w10="urn:schemas-microsoft-com:office:word" xmlns:w="http://schemas.openxmlformats.org/wordprocessingml/2006/main" xmlns:w14="http://schemas.microsoft.com/office/word/2010/wordml" xmlns:w15="http://schemas.microsoft.com/office/word/2012/wordml" xmlns:w16se="http://schemas.microsoft.com/office/word/2015/wordml/symex" xmlns:wpg="http://schemas.microsoft.com/office/word/2010/wordprocessingGroup" xmlns:wpi="http://schemas.microsoft.com/office/word/2010/wordprocessingInk" xmlns:wne="http://schemas.microsoft.com/office/word/2006/wordml" xmlns:wps="http://schemas.microsoft.com/office/word/2010/wordprocessingShape" mc:Ignorable="w14 w15 w16se wp14">
+<w:document xmlns:wpc="http://schemas.microsoft.com/office/word/2010/wordprocessingCanvas" xmlns:cx="http://schemas.microsoft.com/office/drawing/2014/chartex" xmlns:cx1="http://schemas.microsoft.com/office/drawing/2015/9/8/chartex" xmlns:cx2="http://schemas.microsoft.com/office/drawing/2015/10/21/chartex" xmlns:cx3="http://schemas.microsoft.com/office/drawing/2016/5/9/chartex" xmlns:cx4="http://schemas.microsoft.com/office/drawing/2016/5/10/chartex" xmlns:cx5="http://schemas.microsoft.com/office/drawing/2016/5/11/chartex" xmlns:cx6="http://schemas.microsoft.com/office/drawing/2016/5/12/chartex" xmlns:cx7="http://schemas.microsoft.com/office/drawing/2016/5/13/chartex" xmlns:cx8="http://schemas.microsoft.com/office/drawing/2016/5/14/chartex" xmlns:mc="http://schemas.openxmlformats.org/markup-compatibility/2006" xmlns:o="urn:schemas-microsoft-com:office:office" xmlns:r="http://schemas.openxmlformats.org/officeDocument/2006/relationships" xmlns:m="http://schemas.openxmlformats.org/officeDocument/2006/math" xmlns:v="urn:schemas-microsoft-com:vml" xmlns:wp14="http://schemas.microsoft.com/office/word/2010/wordprocessingDrawing" xmlns:wp="http://schemas.openxmlformats.org/drawingml/2006/wordprocessingDrawing" xmlns:w10="urn:schemas-microsoft-com:office:word" xmlns:w="http://schemas.openxmlformats.org/wordprocessingml/2006/main" xmlns:w14="http://schemas.microsoft.com/office/word/2010/wordml" xmlns:w15="http://schemas.microsoft.com/office/word/2012/wordml" xmlns:w16se="http://schemas.microsoft.com/office/word/2015/wordml/symex" xmlns:wpg="http://schemas.microsoft.com/office/word/2010/wordprocessingGroup" xmlns:wpi="http://schemas.microsoft.com/office/word/2010/wordprocessingInk" xmlns:wne="http://schemas.microsoft.com/office/word/2006/wordml" xmlns:wps="http://schemas.microsoft.com/office/word/2010/wordprocessingShape" mc:Ignorable="w14 w15 w16se wp14">
   <w:body>
     <w:p>
       <w:pPr>
@@ -82,7 +82,6 @@
           <w:lang w:val="en-GB"/>
         </w:rPr>
       </w:pPr>
-      <w:proofErr w:type="spellStart"/>
       <w:r>
         <w:rPr>
           <w:rFonts w:ascii="Arial" w:hAnsi="Arial" w:cs="Arial"/>
@@ -92,9 +91,8 @@
           <w:szCs w:val="56"/>
           <w:lang w:val="en-GB"/>
         </w:rPr>
-        <w:t>a.y</w:t>
-      </w:r>
-      <w:proofErr w:type="spellEnd"/>
+        <w:t>a.y. 201</w:t>
+      </w:r>
       <w:r>
         <w:rPr>
           <w:rFonts w:ascii="Arial" w:hAnsi="Arial" w:cs="Arial"/>
@@ -104,7 +102,7 @@
           <w:szCs w:val="56"/>
           <w:lang w:val="en-GB"/>
         </w:rPr>
-        <w:t>. 201</w:t>
+        <w:t>7</w:t>
       </w:r>
       <w:r>
         <w:rPr>
@@ -115,7 +113,7 @@
           <w:szCs w:val="56"/>
           <w:lang w:val="en-GB"/>
         </w:rPr>
-        <w:t>7</w:t>
+        <w:t>/</w:t>
       </w:r>
       <w:r>
         <w:rPr>
@@ -126,7 +124,7 @@
           <w:szCs w:val="56"/>
           <w:lang w:val="en-GB"/>
         </w:rPr>
-        <w:t>/</w:t>
+        <w:t>201</w:t>
       </w:r>
       <w:r>
         <w:rPr>
@@ -137,9 +135,15 @@
           <w:szCs w:val="56"/>
           <w:lang w:val="en-GB"/>
         </w:rPr>
-        <w:t>201</w:t>
-      </w:r>
-      <w:r>
+        <w:t>8</w:t>
+      </w:r>
+    </w:p>
+    <w:p>
+      <w:pPr>
+        <w:autoSpaceDE w:val="0"/>
+        <w:autoSpaceDN w:val="0"/>
+        <w:adjustRightInd w:val="0"/>
+        <w:jc w:val="center"/>
         <w:rPr>
           <w:rFonts w:ascii="Arial" w:hAnsi="Arial" w:cs="Arial"/>
           <w:b/>
@@ -148,8 +152,7 @@
           <w:szCs w:val="56"/>
           <w:lang w:val="en-GB"/>
         </w:rPr>
-        <w:t>8</w:t>
-      </w:r>
+      </w:pPr>
     </w:p>
     <w:p>
       <w:pPr>
@@ -177,9 +180,8 @@
           <w:rFonts w:ascii="Arial" w:hAnsi="Arial" w:cs="Arial"/>
           <w:b/>
           <w:color w:val="333399"/>
-          <w:sz w:val="56"/>
-          <w:szCs w:val="56"/>
-          <w:lang w:val="en-GB"/>
+          <w:sz w:val="96"/>
+          <w:szCs w:val="96"/>
         </w:rPr>
       </w:pPr>
     </w:p>
@@ -195,8 +197,19 @@
           <w:color w:val="333399"/>
           <w:sz w:val="96"/>
           <w:szCs w:val="96"/>
-        </w:rPr>
-      </w:pPr>
+          <w:u w:val="single"/>
+        </w:rPr>
+      </w:pPr>
+      <w:r>
+        <w:rPr>
+          <w:rFonts w:ascii="Arial" w:hAnsi="Arial" w:cs="Arial"/>
+          <w:b/>
+          <w:color w:val="333399"/>
+          <w:sz w:val="96"/>
+          <w:szCs w:val="96"/>
+        </w:rPr>
+        <w:t>UniEvent</w:t>
+      </w:r>
     </w:p>
     <w:p>
       <w:pPr>
@@ -208,33 +221,63 @@
           <w:rFonts w:ascii="Arial" w:hAnsi="Arial" w:cs="Arial"/>
           <w:b/>
           <w:color w:val="333399"/>
-          <w:sz w:val="96"/>
-          <w:szCs w:val="96"/>
-          <w:u w:val="single"/>
-        </w:rPr>
-      </w:pPr>
-      <w:proofErr w:type="spellStart"/>
+          <w:sz w:val="56"/>
+          <w:szCs w:val="56"/>
+        </w:rPr>
+      </w:pPr>
       <w:r>
         <w:rPr>
           <w:rFonts w:ascii="Arial" w:hAnsi="Arial" w:cs="Arial"/>
           <w:b/>
           <w:color w:val="333399"/>
-          <w:sz w:val="96"/>
-          <w:szCs w:val="96"/>
-        </w:rPr>
-        <w:t>Even</w:t>
+          <w:sz w:val="56"/>
+          <w:szCs w:val="56"/>
+        </w:rPr>
+        <w:t xml:space="preserve">Design </w:t>
       </w:r>
       <w:r>
         <w:rPr>
           <w:rFonts w:ascii="Arial" w:hAnsi="Arial" w:cs="Arial"/>
           <w:b/>
           <w:color w:val="333399"/>
-          <w:sz w:val="96"/>
-          <w:szCs w:val="96"/>
-        </w:rPr>
-        <w:t>tCity</w:t>
-      </w:r>
-      <w:proofErr w:type="spellEnd"/>
+          <w:sz w:val="56"/>
+          <w:szCs w:val="56"/>
+        </w:rPr>
+        <w:t>documentation</w:t>
+      </w:r>
+      <w:r>
+        <w:rPr>
+          <w:rStyle w:val="Rimandonotaapidipagina"/>
+          <w:rFonts w:ascii="Arial" w:hAnsi="Arial" w:cs="Arial"/>
+          <w:b/>
+          <w:color w:val="333399"/>
+          <w:sz w:val="56"/>
+          <w:szCs w:val="56"/>
+        </w:rPr>
+        <w:footnoteReference w:id="1"/>
+      </w:r>
+      <w:r>
+        <w:rPr>
+          <w:rFonts w:ascii="Arial" w:hAnsi="Arial" w:cs="Arial"/>
+          <w:b/>
+          <w:color w:val="333399"/>
+          <w:sz w:val="56"/>
+          <w:szCs w:val="56"/>
+          <w:vertAlign w:val="superscript"/>
+        </w:rPr>
+        <w:t>,</w:t>
+      </w:r>
+      <w:r>
+        <w:rPr>
+          <w:rStyle w:val="Rimandonotaapidipagina"/>
+          <w:rFonts w:ascii="Arial" w:hAnsi="Arial" w:cs="Arial"/>
+          <w:b/>
+          <w:color w:val="333399"/>
+          <w:sz w:val="56"/>
+          <w:szCs w:val="56"/>
+        </w:rPr>
+        <w:footnoteReference w:id="2"/>
+      </w:r>
     </w:p>
     <w:p>
       <w:pPr>
@@ -250,123 +293,24 @@
           <w:szCs w:val="56"/>
         </w:rPr>
       </w:pPr>
-      <w:r>
-        <w:rPr>
-          <w:rFonts w:ascii="Arial" w:hAnsi="Arial" w:cs="Arial"/>
-          <w:b/>
+    </w:p>
+    <w:p>
+      <w:pPr>
+        <w:rPr>
+          <w:rFonts w:ascii="Arial" w:hAnsi="Arial" w:cs="Arial"/>
           <w:color w:val="333399"/>
           <w:sz w:val="56"/>
           <w:szCs w:val="56"/>
         </w:rPr>
-        <w:t xml:space="preserve">Design </w:t>
-      </w:r>
-      <w:r>
-        <w:rPr>
-          <w:rFonts w:ascii="Arial" w:hAnsi="Arial" w:cs="Arial"/>
-          <w:b/>
+      </w:pPr>
+    </w:p>
+    <w:p>
+      <w:pPr>
+        <w:rPr>
+          <w:rFonts w:ascii="Arial" w:hAnsi="Arial" w:cs="Arial"/>
           <w:color w:val="333399"/>
           <w:sz w:val="56"/>
           <w:szCs w:val="56"/>
-        </w:rPr>
-        <w:t>documentation</w:t>
-      </w:r>
-      <w:r>
-        <w:rPr>
-          <w:rStyle w:val="Rimandonotaapidipagina"/>
-          <w:rFonts w:ascii="Arial" w:hAnsi="Arial" w:cs="Arial"/>
-          <w:b/>
-          <w:color w:val="333399"/>
-          <w:sz w:val="56"/>
-          <w:szCs w:val="56"/>
-        </w:rPr>
-        <w:footnoteReference w:id="1"/>
-      </w:r>
-      <w:r>
-        <w:rPr>
-          <w:rFonts w:ascii="Arial" w:hAnsi="Arial" w:cs="Arial"/>
-          <w:b/>
-          <w:color w:val="333399"/>
-          <w:sz w:val="56"/>
-          <w:szCs w:val="56"/>
-          <w:vertAlign w:val="superscript"/>
-        </w:rPr>
-        <w:t>,</w:t>
-      </w:r>
-      <w:r>
-        <w:rPr>
-          <w:rStyle w:val="Rimandonotaapidipagina"/>
-          <w:rFonts w:ascii="Arial" w:hAnsi="Arial" w:cs="Arial"/>
-          <w:b/>
-          <w:color w:val="333399"/>
-          <w:sz w:val="56"/>
-          <w:szCs w:val="56"/>
-        </w:rPr>
-        <w:footnoteReference w:id="2"/>
-      </w:r>
-    </w:p>
-    <w:p>
-      <w:pPr>
-        <w:autoSpaceDE w:val="0"/>
-        <w:autoSpaceDN w:val="0"/>
-        <w:adjustRightInd w:val="0"/>
-        <w:jc w:val="center"/>
-        <w:rPr>
-          <w:rFonts w:ascii="Arial" w:hAnsi="Arial" w:cs="Arial"/>
-          <w:b/>
-          <w:color w:val="333399"/>
-          <w:sz w:val="56"/>
-          <w:szCs w:val="56"/>
-        </w:rPr>
-      </w:pPr>
-    </w:p>
-    <w:p>
-      <w:pPr>
-        <w:autoSpaceDE w:val="0"/>
-        <w:autoSpaceDN w:val="0"/>
-        <w:adjustRightInd w:val="0"/>
-        <w:jc w:val="center"/>
-        <w:rPr>
-          <w:rFonts w:ascii="Arial" w:hAnsi="Arial" w:cs="Arial"/>
-          <w:b/>
-          <w:color w:val="333399"/>
-          <w:sz w:val="56"/>
-          <w:szCs w:val="56"/>
-        </w:rPr>
-      </w:pPr>
-    </w:p>
-    <w:p>
-      <w:pPr>
-        <w:autoSpaceDE w:val="0"/>
-        <w:autoSpaceDN w:val="0"/>
-        <w:adjustRightInd w:val="0"/>
-        <w:jc w:val="both"/>
-        <w:rPr>
-          <w:rFonts w:ascii="Arial" w:hAnsi="Arial" w:cs="Arial"/>
-          <w:b/>
-          <w:color w:val="333399"/>
-          <w:sz w:val="56"/>
-          <w:szCs w:val="56"/>
-        </w:rPr>
-      </w:pPr>
-    </w:p>
-    <w:p>
-      <w:pPr>
-        <w:autoSpaceDE w:val="0"/>
-        <w:autoSpaceDN w:val="0"/>
-        <w:adjustRightInd w:val="0"/>
-        <w:jc w:val="both"/>
-        <w:rPr>
-          <w:rFonts w:ascii="Arial" w:hAnsi="Arial" w:cs="Arial"/>
-          <w:color w:val="333399"/>
-          <w:sz w:val="56"/>
-          <w:szCs w:val="56"/>
-        </w:rPr>
-      </w:pPr>
-    </w:p>
-    <w:p>
-      <w:pPr>
-        <w:rPr>
-          <w:rFonts w:ascii="Arial" w:hAnsi="Arial" w:cs="Arial"/>
         </w:rPr>
       </w:pPr>
     </w:p>
@@ -406,9 +350,9 @@
         <w:tblLook w:val="01E0" w:firstRow="1" w:lastRow="1" w:firstColumn="1" w:lastColumn="1" w:noHBand="0" w:noVBand="0"/>
       </w:tblPr>
       <w:tblGrid>
-        <w:gridCol w:w="2863"/>
-        <w:gridCol w:w="2740"/>
-        <w:gridCol w:w="3254"/>
+        <w:gridCol w:w="2649"/>
+        <w:gridCol w:w="2498"/>
+        <w:gridCol w:w="3710"/>
       </w:tblGrid>
       <w:tr>
         <w:trPr>
@@ -580,20 +524,8 @@
                 <w:sz w:val="20"/>
                 <w:szCs w:val="20"/>
               </w:rPr>
-              <w:t xml:space="preserve">Davide </w:t>
+              <w:t>Davide Micarelli</w:t>
             </w:r>
-            <w:proofErr w:type="spellStart"/>
-            <w:r>
-              <w:rPr>
-                <w:rFonts w:ascii="Arial" w:hAnsi="Arial" w:cs="Arial"/>
-                <w:b/>
-                <w:color w:val="333399"/>
-                <w:sz w:val="20"/>
-                <w:szCs w:val="20"/>
-              </w:rPr>
-              <w:t>Micarelli</w:t>
-            </w:r>
-            <w:proofErr w:type="spellEnd"/>
           </w:p>
         </w:tc>
         <w:tc>
@@ -750,7 +682,7 @@
                 <w:sz w:val="20"/>
                 <w:szCs w:val="20"/>
               </w:rPr>
-              <w:t>Tony.dangelo@student.univaq.it</w:t>
+              <w:t>tony.dangelo@student.univaq.it</w:t>
             </w:r>
           </w:p>
         </w:tc>
@@ -784,20 +716,8 @@
                 <w:sz w:val="20"/>
                 <w:szCs w:val="20"/>
               </w:rPr>
-              <w:t xml:space="preserve">Massimo </w:t>
+              <w:t>Massimo Nardecchia</w:t>
             </w:r>
-            <w:proofErr w:type="spellStart"/>
-            <w:r>
-              <w:rPr>
-                <w:rFonts w:ascii="Arial" w:hAnsi="Arial" w:cs="Arial"/>
-                <w:b/>
-                <w:color w:val="333399"/>
-                <w:sz w:val="20"/>
-                <w:szCs w:val="20"/>
-              </w:rPr>
-              <w:t>Nardecchia</w:t>
-            </w:r>
-            <w:proofErr w:type="spellEnd"/>
           </w:p>
         </w:tc>
         <w:tc>
@@ -836,6 +756,17 @@
                 <w:szCs w:val="20"/>
               </w:rPr>
             </w:pPr>
+            <w:hyperlink r:id="rId8" w:history="1">
+              <w:r>
+                <w:rPr>
+                  <w:rStyle w:val="Collegamentoipertestuale"/>
+                  <w:rFonts w:ascii="Arial" w:hAnsi="Arial" w:cs="Arial"/>
+                  <w:sz w:val="20"/>
+                  <w:szCs w:val="20"/>
+                </w:rPr>
+                <w:t>massimo.nardecchia@student.univaq.it</w:t>
+              </w:r>
+            </w:hyperlink>
           </w:p>
         </w:tc>
       </w:tr>
@@ -868,20 +799,8 @@
                 <w:sz w:val="20"/>
                 <w:szCs w:val="20"/>
               </w:rPr>
-              <w:t xml:space="preserve">Antonello </w:t>
+              <w:t>Antonello Micarelli</w:t>
             </w:r>
-            <w:proofErr w:type="spellStart"/>
-            <w:r>
-              <w:rPr>
-                <w:rFonts w:ascii="Arial" w:hAnsi="Arial" w:cs="Arial"/>
-                <w:b/>
-                <w:color w:val="333399"/>
-                <w:sz w:val="20"/>
-                <w:szCs w:val="20"/>
-              </w:rPr>
-              <w:t>Micarelli</w:t>
-            </w:r>
-            <w:proofErr w:type="spellEnd"/>
           </w:p>
         </w:tc>
         <w:tc>
@@ -920,6 +839,16 @@
                 <w:szCs w:val="20"/>
               </w:rPr>
             </w:pPr>
+            <w:r>
+              <w:rPr>
+                <w:rFonts w:ascii="Arial" w:hAnsi="Arial" w:cs="Arial"/>
+                <w:i/>
+                <w:color w:val="333399"/>
+                <w:sz w:val="20"/>
+                <w:szCs w:val="20"/>
+              </w:rPr>
+              <w:t>antonello.micarelli@student.univaq.it</w:t>
+            </w:r>
           </w:p>
         </w:tc>
       </w:tr>
@@ -943,8 +872,9 @@
           <w:noProof/>
           <w:lang w:val="it-IT" w:eastAsia="it-IT"/>
         </w:rPr>
+        <w:lastRenderedPageBreak/>
         <w:drawing>
-          <wp:anchor distT="0" distB="0" distL="114300" distR="114300" simplePos="0" relativeHeight="251655680" behindDoc="0" locked="0" layoutInCell="1" allowOverlap="1" wp14:anchorId="2C121EEE" wp14:editId="4E396880">
+          <wp:anchor distT="0" distB="0" distL="114300" distR="114300" simplePos="0" relativeHeight="251656192" behindDoc="0" locked="0" layoutInCell="1" allowOverlap="1" wp14:anchorId="2C121EEE" wp14:editId="14DC107F">
             <wp:simplePos x="0" y="0"/>
             <wp:positionH relativeFrom="column">
               <wp:posOffset>5372100</wp:posOffset>
@@ -975,7 +905,7 @@
                     </pic:cNvPicPr>
                   </pic:nvPicPr>
                   <pic:blipFill>
-                    <a:blip r:embed="rId8" cstate="print"/>
+                    <a:blip r:embed="rId9" cstate="print"/>
                     <a:srcRect/>
                     <a:stretch>
                       <a:fillRect/>
@@ -1018,34 +948,39 @@
     </w:p>
     <w:p>
       <w:r>
+        <w:t xml:space="preserve">App made by student for the student </w:t>
+      </w:r>
+    </w:p>
+    <w:p>
+      <w:r>
         <w:t xml:space="preserve">Platform for creation, organization </w:t>
       </w:r>
       <w:r>
         <w:t xml:space="preserve">and promote events </w:t>
       </w:r>
       <w:r>
-        <w:t>all around the world.</w:t>
+        <w:t>all around the world, especially for the university student (party and cultural events)</w:t>
+      </w:r>
+      <w:r>
+        <w:t xml:space="preserve"> </w:t>
+      </w:r>
+      <w:r>
+        <w:t>with the possibility to take a ride.</w:t>
       </w:r>
     </w:p>
     <w:p>
       <w:r>
         <w:t xml:space="preserve">We have a strong social integration with Facebook Twitter </w:t>
       </w:r>
-      <w:proofErr w:type="spellStart"/>
-      <w:r>
-        <w:t>ecc</w:t>
-      </w:r>
-      <w:proofErr w:type="spellEnd"/>
+      <w:r>
+        <w:t>etc.</w:t>
+      </w:r>
       <w:r>
         <w:t xml:space="preserve">, everyone can create </w:t>
       </w:r>
-      <w:proofErr w:type="spellStart"/>
-      <w:proofErr w:type="gramStart"/>
-      <w:r>
-        <w:t>a</w:t>
-      </w:r>
-      <w:proofErr w:type="spellEnd"/>
-      <w:proofErr w:type="gramEnd"/>
+      <w:r>
+        <w:t>an</w:t>
+      </w:r>
       <w:r>
         <w:t xml:space="preserve"> event a</w:t>
       </w:r>
@@ -1059,7 +994,6 @@
         <w:t>.</w:t>
       </w:r>
     </w:p>
-    <w:p/>
     <w:p>
       <w:pPr>
         <w:pStyle w:val="Titolo1"/>
@@ -1101,13 +1035,17 @@
     <w:p/>
     <w:p>
       <w:r>
-        <w:t xml:space="preserve">The first one doesn’t permits of create event in the app, you need to use another application, the interface in </w:t>
-      </w:r>
-      <w:proofErr w:type="gramStart"/>
-      <w:r>
-        <w:t>really poor</w:t>
-      </w:r>
-      <w:proofErr w:type="gramEnd"/>
+        <w:t>The first one doesn’t permits of create event in the app, you need to use anoth</w:t>
+      </w:r>
+      <w:r>
+        <w:t>er application, the interface is graphically</w:t>
+      </w:r>
+      <w:r>
+        <w:t xml:space="preserve"> </w:t>
+      </w:r>
+      <w:r>
+        <w:t>poor</w:t>
+      </w:r>
       <w:r>
         <w:t>, you can’t follow your friend interest ad event, all things that our app can do</w:t>
       </w:r>
@@ -1121,7 +1059,13 @@
     <w:p/>
     <w:p>
       <w:r>
-        <w:t>Nearify instead at the moment of test doesn’t work, but the interface is really nice</w:t>
+        <w:t>Nearify instead at the moment of test doesn’t work,</w:t>
+      </w:r>
+      <w:r>
+        <w:t xml:space="preserve"> there are many bugs, also testing it different smartphone </w:t>
+      </w:r>
+      <w:r>
+        <w:t>but the interface is really nice</w:t>
       </w:r>
       <w:r>
         <w:t>, it offers</w:t>
@@ -1141,13 +1085,20 @@
       <w:r>
         <w:t xml:space="preserve">sharing of event with friends, but it doesn’t </w:t>
       </w:r>
-      <w:proofErr w:type="gramStart"/>
-      <w:r>
-        <w:t>permits</w:t>
-      </w:r>
-      <w:proofErr w:type="gramEnd"/>
+      <w:r>
+        <w:t>permit</w:t>
+      </w:r>
       <w:r>
         <w:t xml:space="preserve"> the creation of new event, only visualize them and filter from date and place</w:t>
+      </w:r>
+      <w:r>
+        <w:t>.</w:t>
+      </w:r>
+    </w:p>
+    <w:p/>
+    <w:p>
+      <w:r>
+        <w:t>Otherwise ours app is focus on students, not generals events.</w:t>
       </w:r>
     </w:p>
     <w:p>
@@ -1208,7 +1159,13 @@
         <w:jc w:val="both"/>
       </w:pPr>
       <w:r>
-        <w:t>Single person that want to find event in a new city and knows new people</w:t>
+        <w:t xml:space="preserve">Pub, </w:t>
+      </w:r>
+      <w:r>
+        <w:t>museum</w:t>
+      </w:r>
+      <w:r>
+        <w:t>, cinema, locals that want to promote their event with low cost (without print any manifest for example) and monitoring the event</w:t>
       </w:r>
       <w:r>
         <w:t>.</w:t>
@@ -1216,49 +1173,15 @@
     </w:p>
     <w:p>
       <w:pPr>
-        <w:pStyle w:val="Paragrafoelenco"/>
-        <w:numPr>
-          <w:ilvl w:val="0"/>
-          <w:numId w:val="3"/>
-        </w:numPr>
-        <w:tabs>
-          <w:tab w:val="left" w:pos="5937"/>
-        </w:tabs>
         <w:jc w:val="both"/>
       </w:pPr>
-      <w:r>
-        <w:t xml:space="preserve">Pub, </w:t>
-      </w:r>
-      <w:proofErr w:type="spellStart"/>
-      <w:r>
-        <w:t>musem</w:t>
-      </w:r>
-      <w:proofErr w:type="spellEnd"/>
-      <w:r>
-        <w:t>, cinema, locals that want to promote their event with low cost (without print any manifest for example) and monitoring the event</w:t>
-      </w:r>
-      <w:r>
-        <w:t>.</w:t>
-      </w:r>
     </w:p>
     <w:p>
       <w:pPr>
         <w:jc w:val="both"/>
       </w:pPr>
-    </w:p>
-    <w:p>
-      <w:pPr>
-        <w:jc w:val="both"/>
-      </w:pPr>
-      <w:r>
-        <w:t xml:space="preserve">The main goals are: </w:t>
-      </w:r>
-      <w:r>
-        <w:rPr>
-          <w:b/>
-          <w:color w:val="FF0000"/>
-        </w:rPr>
-        <w:t>(CHIEDERE AL PROF)</w:t>
+      <w:r>
+        <w:t>The main goals are:</w:t>
       </w:r>
     </w:p>
     <w:p>
@@ -1277,6 +1200,19 @@
     <w:p>
       <w:pPr>
         <w:pStyle w:val="Paragrafoelenco"/>
+        <w:numPr>
+          <w:ilvl w:val="0"/>
+          <w:numId w:val="4"/>
+        </w:numPr>
+        <w:jc w:val="both"/>
+      </w:pPr>
+      <w:r>
+        <w:t>Provide system for going to the events with other people.</w:t>
+      </w:r>
+    </w:p>
+    <w:p>
+      <w:pPr>
+        <w:pStyle w:val="Paragrafoelenco"/>
         <w:jc w:val="both"/>
       </w:pPr>
     </w:p>
@@ -1298,7 +1234,6 @@
       <w:pPr>
         <w:jc w:val="both"/>
       </w:pPr>
-      <w:proofErr w:type="spellStart"/>
       <w:r>
         <w:rPr>
           <w:u w:val="single"/>
@@ -1317,101 +1252,45 @@
         </w:rPr>
         <w:t>ietario</w:t>
       </w:r>
-      <w:proofErr w:type="spellEnd"/>
-      <w:r>
-        <w:t xml:space="preserve"> locale </w:t>
-      </w:r>
-      <w:proofErr w:type="spellStart"/>
-      <w:r>
-        <w:t>che</w:t>
-      </w:r>
-      <w:proofErr w:type="spellEnd"/>
-      <w:r>
-        <w:t xml:space="preserve"> </w:t>
-      </w:r>
-      <w:proofErr w:type="spellStart"/>
-      <w:r>
-        <w:t>si</w:t>
-      </w:r>
-      <w:proofErr w:type="spellEnd"/>
-      <w:r>
-        <w:t xml:space="preserve"> </w:t>
-      </w:r>
-      <w:proofErr w:type="spellStart"/>
-      <w:r>
-        <w:t>vuole</w:t>
-      </w:r>
-      <w:proofErr w:type="spellEnd"/>
-      <w:r>
-        <w:t xml:space="preserve"> </w:t>
-      </w:r>
-      <w:proofErr w:type="spellStart"/>
-      <w:r>
-        <w:t>pubblicizzare</w:t>
-      </w:r>
-      <w:proofErr w:type="spellEnd"/>
+      <w:r>
+        <w:t xml:space="preserve"> locale che si vuole pubblicizzare</w:t>
+      </w:r>
     </w:p>
     <w:p>
       <w:pPr>
         <w:jc w:val="both"/>
       </w:pPr>
-      <w:proofErr w:type="spellStart"/>
-      <w:r>
-        <w:t>Ragazzo</w:t>
-      </w:r>
-      <w:proofErr w:type="spellEnd"/>
-      <w:r>
-        <w:t xml:space="preserve"> in </w:t>
-      </w:r>
-      <w:proofErr w:type="spellStart"/>
-      <w:r>
-        <w:t>cerca</w:t>
-      </w:r>
-      <w:proofErr w:type="spellEnd"/>
-      <w:r>
-        <w:t xml:space="preserve"> di divertimento</w:t>
+      <w:r>
+        <w:t>Ragazzo in cerca di divertimento</w:t>
       </w:r>
     </w:p>
     <w:p>
       <w:pPr>
         <w:jc w:val="both"/>
       </w:pPr>
-      <w:r>
-        <w:t xml:space="preserve">Persona di </w:t>
-      </w:r>
-      <w:proofErr w:type="spellStart"/>
-      <w:r>
-        <w:t>mezz’età</w:t>
-      </w:r>
-      <w:proofErr w:type="spellEnd"/>
-      <w:r>
-        <w:t xml:space="preserve"> in </w:t>
-      </w:r>
-      <w:proofErr w:type="spellStart"/>
-      <w:r>
-        <w:t>cerca</w:t>
-      </w:r>
-      <w:proofErr w:type="spellEnd"/>
-      <w:r>
-        <w:t xml:space="preserve"> di </w:t>
-      </w:r>
-      <w:proofErr w:type="spellStart"/>
-      <w:r>
-        <w:t>degustazione</w:t>
-      </w:r>
-      <w:proofErr w:type="spellEnd"/>
-      <w:r>
-        <w:t xml:space="preserve"> </w:t>
-      </w:r>
-      <w:proofErr w:type="spellStart"/>
-      <w:r>
-        <w:t>vini</w:t>
-      </w:r>
-      <w:proofErr w:type="spellEnd"/>
     </w:p>
     <w:p>
       <w:pPr>
         <w:jc w:val="both"/>
+        <w:rPr>
+          <w:lang w:val="en-GB"/>
+        </w:rPr>
+      </w:pPr>
+    </w:p>
+    <w:p>
+      <w:pPr>
+        <w:jc w:val="both"/>
+        <w:rPr>
+          <w:lang w:val="en-GB"/>
+        </w:rPr>
+      </w:pPr>
+    </w:p>
+    <w:p>
+      <w:pPr>
+        <w:jc w:val="both"/>
+        <w:rPr>
+          <w:lang w:val="en-GB"/>
+        </w:rPr>
       </w:pPr>
     </w:p>
     <w:p>
@@ -1426,9 +1305,8 @@
           <w:noProof/>
           <w:lang w:val="it-IT" w:eastAsia="it-IT"/>
         </w:rPr>
-        <w:lastRenderedPageBreak/>
         <w:drawing>
-          <wp:inline distT="0" distB="0" distL="0" distR="0" wp14:anchorId="6F8413D6" wp14:editId="5936A0CC">
+          <wp:inline distT="0" distB="0" distL="0" distR="0" wp14:anchorId="6CD136C5" wp14:editId="59719DE5">
             <wp:extent cx="5538711" cy="4102444"/>
             <wp:effectExtent l="0" t="0" r="0" b="0"/>
             <wp:docPr id="204802" name="Picture 2"/>
@@ -1445,7 +1323,7 @@
                     </pic:cNvPicPr>
                   </pic:nvPicPr>
                   <pic:blipFill>
-                    <a:blip r:embed="rId9" cstate="print"/>
+                    <a:blip r:embed="rId10" cstate="print"/>
                     <a:srcRect/>
                     <a:stretch>
                       <a:fillRect/>
@@ -1476,30 +1354,6 @@
     </w:p>
     <w:p>
       <w:pPr>
-        <w:jc w:val="both"/>
-        <w:rPr>
-          <w:lang w:val="en-GB"/>
-        </w:rPr>
-      </w:pPr>
-    </w:p>
-    <w:p>
-      <w:pPr>
-        <w:jc w:val="both"/>
-        <w:rPr>
-          <w:lang w:val="en-GB"/>
-        </w:rPr>
-      </w:pPr>
-    </w:p>
-    <w:p>
-      <w:pPr>
-        <w:jc w:val="both"/>
-        <w:rPr>
-          <w:lang w:val="en-GB"/>
-        </w:rPr>
-      </w:pPr>
-    </w:p>
-    <w:p>
-      <w:pPr>
         <w:spacing w:after="200" w:line="276" w:lineRule="auto"/>
         <w:rPr>
           <w:lang w:val="en-GB"/>
@@ -1523,7 +1377,7 @@
         </w:rPr>
         <w:lastRenderedPageBreak/>
         <w:drawing>
-          <wp:anchor distT="0" distB="0" distL="114300" distR="114300" simplePos="0" relativeHeight="251656704" behindDoc="0" locked="0" layoutInCell="1" allowOverlap="1" wp14:anchorId="0B6AE0C0" wp14:editId="1E3CEEF5">
+          <wp:anchor distT="0" distB="0" distL="114300" distR="114300" simplePos="0" relativeHeight="251658240" behindDoc="0" locked="0" layoutInCell="1" allowOverlap="1" wp14:anchorId="0B6AE0C0" wp14:editId="7C1662BC">
             <wp:simplePos x="0" y="0"/>
             <wp:positionH relativeFrom="column">
               <wp:posOffset>5362575</wp:posOffset>
@@ -1554,7 +1408,7 @@
                     </pic:cNvPicPr>
                   </pic:nvPicPr>
                   <pic:blipFill>
-                    <a:blip r:embed="rId10" cstate="print"/>
+                    <a:blip r:embed="rId11" cstate="print"/>
                     <a:srcRect/>
                     <a:stretch>
                       <a:fillRect/>
@@ -1621,29 +1475,7 @@
           <w:sz w:val="28"/>
           <w:szCs w:val="28"/>
         </w:rPr>
-        <w:t xml:space="preserve"> (</w:t>
-      </w:r>
-      <w:r>
-        <w:rPr>
-          <w:rFonts w:asciiTheme="majorHAnsi" w:eastAsiaTheme="majorEastAsia" w:hAnsiTheme="majorHAnsi" w:cstheme="majorBidi"/>
-          <w:b/>
-          <w:bCs/>
-          <w:color w:val="FF0000"/>
-          <w:sz w:val="28"/>
-          <w:szCs w:val="28"/>
-        </w:rPr>
-        <w:t>QUANTO ASTRARRE?</w:t>
-      </w:r>
-      <w:r>
-        <w:rPr>
-          <w:rFonts w:asciiTheme="majorHAnsi" w:eastAsiaTheme="majorEastAsia" w:hAnsiTheme="majorHAnsi" w:cstheme="majorBidi"/>
-          <w:b/>
-          <w:bCs/>
-          <w:color w:val="FF0000"/>
-          <w:sz w:val="28"/>
-          <w:szCs w:val="28"/>
-        </w:rPr>
-        <w:t>)</w:t>
+        <w:t xml:space="preserve"> </w:t>
       </w:r>
     </w:p>
     <w:p>
@@ -1928,31 +1760,7 @@
           <w:sz w:val="28"/>
           <w:szCs w:val="28"/>
         </w:rPr>
-        <w:t xml:space="preserve">Searching place with </w:t>
-      </w:r>
-      <w:proofErr w:type="spellStart"/>
-      <w:r>
-        <w:rPr>
-          <w:rFonts w:asciiTheme="majorHAnsi" w:eastAsiaTheme="majorEastAsia" w:hAnsiTheme="majorHAnsi" w:cstheme="majorBidi"/>
-          <w:b/>
-          <w:bCs/>
-          <w:color w:val="365F91" w:themeColor="accent1" w:themeShade="BF"/>
-          <w:sz w:val="28"/>
-          <w:szCs w:val="28"/>
-        </w:rPr>
-        <w:t>gps</w:t>
-      </w:r>
-      <w:proofErr w:type="spellEnd"/>
-      <w:r>
-        <w:rPr>
-          <w:rFonts w:asciiTheme="majorHAnsi" w:eastAsiaTheme="majorEastAsia" w:hAnsiTheme="majorHAnsi" w:cstheme="majorBidi"/>
-          <w:b/>
-          <w:bCs/>
-          <w:color w:val="365F91" w:themeColor="accent1" w:themeShade="BF"/>
-          <w:sz w:val="28"/>
-          <w:szCs w:val="28"/>
-        </w:rPr>
-        <w:t xml:space="preserve"> or manual</w:t>
+        <w:t>Searching place with gps or manual</w:t>
       </w:r>
     </w:p>
     <w:p>
@@ -1985,7 +1793,11 @@
     </w:p>
     <w:p>
       <w:pPr>
-        <w:ind w:left="360"/>
+        <w:pStyle w:val="Paragrafoelenco"/>
+        <w:numPr>
+          <w:ilvl w:val="0"/>
+          <w:numId w:val="4"/>
+        </w:numPr>
         <w:rPr>
           <w:rFonts w:asciiTheme="majorHAnsi" w:eastAsiaTheme="majorEastAsia" w:hAnsiTheme="majorHAnsi" w:cstheme="majorBidi"/>
           <w:b/>
@@ -1995,10 +1807,7 @@
           <w:szCs w:val="28"/>
         </w:rPr>
       </w:pPr>
-    </w:p>
-    <w:p>
-      <w:pPr>
-        <w:ind w:left="360"/>
+      <w:r>
         <w:rPr>
           <w:rFonts w:asciiTheme="majorHAnsi" w:eastAsiaTheme="majorEastAsia" w:hAnsiTheme="majorHAnsi" w:cstheme="majorBidi"/>
           <w:b/>
@@ -2007,58 +1816,9 @@
           <w:sz w:val="28"/>
           <w:szCs w:val="28"/>
         </w:rPr>
-      </w:pPr>
-    </w:p>
-    <w:p>
-      <w:pPr>
-        <w:ind w:left="360"/>
-        <w:rPr>
-          <w:rFonts w:asciiTheme="majorHAnsi" w:eastAsiaTheme="majorEastAsia" w:hAnsiTheme="majorHAnsi" w:cstheme="majorBidi"/>
-          <w:b/>
-          <w:bCs/>
-          <w:color w:val="365F91" w:themeColor="accent1" w:themeShade="BF"/>
-          <w:sz w:val="16"/>
-          <w:szCs w:val="28"/>
-        </w:rPr>
-      </w:pPr>
-      <w:r>
-        <w:rPr>
-          <w:rFonts w:asciiTheme="majorHAnsi" w:eastAsiaTheme="majorEastAsia" w:hAnsiTheme="majorHAnsi" w:cstheme="majorBidi"/>
-          <w:b/>
-          <w:bCs/>
-          <w:color w:val="365F91" w:themeColor="accent1" w:themeShade="BF"/>
-          <w:sz w:val="16"/>
-          <w:szCs w:val="28"/>
-        </w:rPr>
-        <w:t xml:space="preserve">Feedback </w:t>
-      </w:r>
-      <w:proofErr w:type="spellStart"/>
-      <w:r>
-        <w:rPr>
-          <w:rFonts w:asciiTheme="majorHAnsi" w:eastAsiaTheme="majorEastAsia" w:hAnsiTheme="majorHAnsi" w:cstheme="majorBidi"/>
-          <w:b/>
-          <w:bCs/>
-          <w:color w:val="365F91" w:themeColor="accent1" w:themeShade="BF"/>
-          <w:sz w:val="16"/>
-          <w:szCs w:val="28"/>
-        </w:rPr>
-        <w:t>evento</w:t>
-      </w:r>
-      <w:proofErr w:type="spellEnd"/>
-      <w:r>
-        <w:rPr>
-          <w:rFonts w:asciiTheme="majorHAnsi" w:eastAsiaTheme="majorEastAsia" w:hAnsiTheme="majorHAnsi" w:cstheme="majorBidi"/>
-          <w:b/>
-          <w:bCs/>
-          <w:color w:val="365F91" w:themeColor="accent1" w:themeShade="BF"/>
-          <w:sz w:val="16"/>
-          <w:szCs w:val="28"/>
-        </w:rPr>
-        <w:t>, un Sistema di like e dislike</w:t>
-      </w:r>
-    </w:p>
-    <w:p>
-      <w:pPr>
+        <w:t xml:space="preserve">Function: </w:t>
+      </w:r>
+      <w:r>
         <w:rPr>
           <w:rFonts w:asciiTheme="majorHAnsi" w:eastAsiaTheme="majorEastAsia" w:hAnsiTheme="majorHAnsi" w:cstheme="majorBidi"/>
           <w:b/>
@@ -2067,10 +1827,16 @@
           <w:sz w:val="28"/>
           <w:szCs w:val="28"/>
         </w:rPr>
-      </w:pPr>
-    </w:p>
-    <w:p>
-      <w:pPr>
+        <w:t>take a ride</w:t>
+      </w:r>
+    </w:p>
+    <w:p>
+      <w:pPr>
+        <w:pStyle w:val="Paragrafoelenco"/>
+        <w:numPr>
+          <w:ilvl w:val="0"/>
+          <w:numId w:val="4"/>
+        </w:numPr>
         <w:rPr>
           <w:rFonts w:asciiTheme="majorHAnsi" w:eastAsiaTheme="majorEastAsia" w:hAnsiTheme="majorHAnsi" w:cstheme="majorBidi"/>
           <w:b/>
@@ -2080,9 +1846,7 @@
           <w:szCs w:val="28"/>
         </w:rPr>
       </w:pPr>
-    </w:p>
-    <w:p>
-      <w:pPr>
+      <w:r>
         <w:rPr>
           <w:rFonts w:asciiTheme="majorHAnsi" w:eastAsiaTheme="majorEastAsia" w:hAnsiTheme="majorHAnsi" w:cstheme="majorBidi"/>
           <w:b/>
@@ -2091,10 +1855,12 @@
           <w:sz w:val="28"/>
           <w:szCs w:val="28"/>
         </w:rPr>
-      </w:pPr>
-    </w:p>
-    <w:p>
-      <w:r>
+        <w:t>Event feedback at the end of it</w:t>
+      </w:r>
+    </w:p>
+    <w:p>
+      <w:pPr>
+        <w:ind w:left="360"/>
         <w:rPr>
           <w:rFonts w:asciiTheme="majorHAnsi" w:eastAsiaTheme="majorEastAsia" w:hAnsiTheme="majorHAnsi" w:cstheme="majorBidi"/>
           <w:b/>
@@ -2103,36 +1869,11 @@
           <w:sz w:val="28"/>
           <w:szCs w:val="28"/>
         </w:rPr>
-        <w:t>Scenarios</w:t>
-      </w:r>
-    </w:p>
-    <w:p>
-      <w:pPr>
-        <w:rPr>
-          <w:rFonts w:ascii="Arial" w:hAnsi="Arial" w:cs="Arial"/>
-        </w:rPr>
-      </w:pPr>
-      <w:r>
-        <w:rPr>
-          <w:rFonts w:ascii="Arial" w:hAnsi="Arial" w:cs="Arial"/>
-        </w:rPr>
-        <w:t>It</w:t>
-      </w:r>
-      <w:r>
-        <w:rPr>
-          <w:rFonts w:ascii="Arial" w:hAnsi="Arial" w:cs="Arial"/>
-        </w:rPr>
-        <w:t xml:space="preserve"> is a short, simple narrative describing how a persona might go about trying to fulfill one of those user needs. By imagining the process our users might go through, we can come up with potential requirements to help meet their needs</w:t>
-      </w:r>
-      <w:r>
-        <w:rPr>
-          <w:rFonts w:ascii="Arial" w:hAnsi="Arial" w:cs="Arial"/>
-        </w:rPr>
-        <w:t>.</w:t>
-      </w:r>
-    </w:p>
-    <w:p>
-      <w:pPr>
+      </w:pPr>
+    </w:p>
+    <w:p>
+      <w:pPr>
+        <w:ind w:left="360"/>
         <w:rPr>
           <w:rFonts w:asciiTheme="majorHAnsi" w:eastAsiaTheme="majorEastAsia" w:hAnsiTheme="majorHAnsi" w:cstheme="majorBidi"/>
           <w:b/>
@@ -2168,7 +1909,7 @@
       </w:pPr>
     </w:p>
     <w:p>
-      <w:pPr>
+      <w:r>
         <w:rPr>
           <w:rFonts w:asciiTheme="majorHAnsi" w:eastAsiaTheme="majorEastAsia" w:hAnsiTheme="majorHAnsi" w:cstheme="majorBidi"/>
           <w:b/>
@@ -2177,7 +1918,33 @@
           <w:sz w:val="28"/>
           <w:szCs w:val="28"/>
         </w:rPr>
-      </w:pPr>
+        <w:t>Scenarios</w:t>
+      </w:r>
+    </w:p>
+    <w:p>
+      <w:pPr>
+        <w:rPr>
+          <w:rFonts w:ascii="Arial" w:hAnsi="Arial" w:cs="Arial"/>
+        </w:rPr>
+      </w:pPr>
+      <w:r>
+        <w:rPr>
+          <w:rFonts w:ascii="Arial" w:hAnsi="Arial" w:cs="Arial"/>
+        </w:rPr>
+        <w:t>It</w:t>
+      </w:r>
+      <w:r>
+        <w:rPr>
+          <w:rFonts w:ascii="Arial" w:hAnsi="Arial" w:cs="Arial"/>
+        </w:rPr>
+        <w:t xml:space="preserve"> is a short, simple narrative describing how a persona might go about trying to fulfill one of those user needs. By imagining the process our users might go through, we can come up with potential requirements to help meet their needs</w:t>
+      </w:r>
+      <w:r>
+        <w:rPr>
+          <w:rFonts w:ascii="Arial" w:hAnsi="Arial" w:cs="Arial"/>
+        </w:rPr>
+        <w:t>.</w:t>
+      </w:r>
     </w:p>
     <w:p>
       <w:pPr>
@@ -2203,6 +1970,54 @@
         </w:rPr>
       </w:pPr>
     </w:p>
+    <w:p>
+      <w:pPr>
+        <w:rPr>
+          <w:rFonts w:asciiTheme="majorHAnsi" w:eastAsiaTheme="majorEastAsia" w:hAnsiTheme="majorHAnsi" w:cstheme="majorBidi"/>
+          <w:b/>
+          <w:bCs/>
+          <w:color w:val="365F91" w:themeColor="accent1" w:themeShade="BF"/>
+          <w:sz w:val="28"/>
+          <w:szCs w:val="28"/>
+        </w:rPr>
+      </w:pPr>
+    </w:p>
+    <w:p>
+      <w:pPr>
+        <w:rPr>
+          <w:rFonts w:asciiTheme="majorHAnsi" w:eastAsiaTheme="majorEastAsia" w:hAnsiTheme="majorHAnsi" w:cstheme="majorBidi"/>
+          <w:b/>
+          <w:bCs/>
+          <w:color w:val="365F91" w:themeColor="accent1" w:themeShade="BF"/>
+          <w:sz w:val="28"/>
+          <w:szCs w:val="28"/>
+        </w:rPr>
+      </w:pPr>
+    </w:p>
+    <w:p>
+      <w:pPr>
+        <w:rPr>
+          <w:rFonts w:asciiTheme="majorHAnsi" w:eastAsiaTheme="majorEastAsia" w:hAnsiTheme="majorHAnsi" w:cstheme="majorBidi"/>
+          <w:b/>
+          <w:bCs/>
+          <w:color w:val="365F91" w:themeColor="accent1" w:themeShade="BF"/>
+          <w:sz w:val="28"/>
+          <w:szCs w:val="28"/>
+        </w:rPr>
+      </w:pPr>
+    </w:p>
+    <w:p>
+      <w:pPr>
+        <w:rPr>
+          <w:rFonts w:asciiTheme="majorHAnsi" w:eastAsiaTheme="majorEastAsia" w:hAnsiTheme="majorHAnsi" w:cstheme="majorBidi"/>
+          <w:b/>
+          <w:bCs/>
+          <w:color w:val="365F91" w:themeColor="accent1" w:themeShade="BF"/>
+          <w:sz w:val="28"/>
+          <w:szCs w:val="28"/>
+        </w:rPr>
+      </w:pPr>
+    </w:p>
     <w:p/>
     <w:p/>
     <w:p/>
@@ -2222,7 +2037,7 @@
         </w:rPr>
         <w:lastRenderedPageBreak/>
         <w:drawing>
-          <wp:anchor distT="0" distB="0" distL="114300" distR="114300" simplePos="0" relativeHeight="251657728" behindDoc="0" locked="0" layoutInCell="1" allowOverlap="1" wp14:anchorId="22A7F23D" wp14:editId="2004E1B5">
+          <wp:anchor distT="0" distB="0" distL="114300" distR="114300" simplePos="0" relativeHeight="251651072" behindDoc="0" locked="0" layoutInCell="1" allowOverlap="1" wp14:anchorId="22A7F23D" wp14:editId="01D6B559">
             <wp:simplePos x="0" y="0"/>
             <wp:positionH relativeFrom="column">
               <wp:posOffset>5358130</wp:posOffset>
@@ -2253,7 +2068,7 @@
                     </pic:cNvPicPr>
                   </pic:nvPicPr>
                   <pic:blipFill>
-                    <a:blip r:embed="rId11" cstate="print"/>
+                    <a:blip r:embed="rId12" cstate="print"/>
                     <a:srcRect/>
                     <a:stretch>
                       <a:fillRect/>
@@ -2290,64 +2105,176 @@
     </w:p>
     <w:p>
       <w:pPr>
-        <w:rPr>
-          <w:rFonts w:ascii="Arial" w:hAnsi="Arial" w:cs="Arial"/>
-        </w:rPr>
-      </w:pPr>
-    </w:p>
-    <w:p>
-      <w:pPr>
         <w:pStyle w:val="Titolo1"/>
-      </w:pPr>
-      <w:r>
+        <w:rPr>
+          <w:sz w:val="36"/>
+        </w:rPr>
+      </w:pPr>
+      <w:r>
+        <w:rPr>
+          <w:sz w:val="36"/>
+        </w:rPr>
         <w:t>Navigation model</w:t>
       </w:r>
     </w:p>
-    <w:p/>
-    <w:p/>
-    <w:p/>
-    <w:p>
-      <w:r>
-        <w:t>DOPPIA OPZIONE</w:t>
-      </w:r>
-    </w:p>
-    <w:p/>
-    <w:p>
-      <w:pPr>
-        <w:rPr>
-          <w:u w:val="single"/>
-        </w:rPr>
-      </w:pPr>
-      <w:r>
-        <w:t>SCHERMATA INZIALE: -</w:t>
-      </w:r>
-      <w:r>
-        <w:t>LOGIN</w:t>
-      </w:r>
-      <w:r>
-        <w:t>?</w:t>
-      </w:r>
-      <w:bookmarkStart w:id="0" w:name="_GoBack"/>
-      <w:bookmarkEnd w:id="0"/>
-    </w:p>
-    <w:p>
-      <w:r>
-        <w:tab/>
-      </w:r>
-      <w:r>
-        <w:tab/>
-      </w:r>
-      <w:r>
-        <w:tab/>
-        <w:t xml:space="preserve">        -Home</w:t>
-      </w:r>
-      <w:r>
-        <w:t>?</w:t>
-      </w:r>
-    </w:p>
-    <w:p/>
-    <w:p/>
-    <w:p/>
+    <w:p>
+      <w:r>
+        <w:rPr>
+          <w:rFonts w:ascii="Arial" w:hAnsi="Arial" w:cs="Arial"/>
+          <w:noProof/>
+          <w:lang w:val="it-IT" w:eastAsia="it-IT"/>
+        </w:rPr>
+        <w:drawing>
+          <wp:anchor distT="0" distB="0" distL="114300" distR="114300" simplePos="0" relativeHeight="251655168" behindDoc="0" locked="0" layoutInCell="1" allowOverlap="1" wp14:anchorId="5502108F" wp14:editId="24F7C2DE">
+            <wp:simplePos x="0" y="0"/>
+            <wp:positionH relativeFrom="column">
+              <wp:posOffset>1246962</wp:posOffset>
+            </wp:positionH>
+            <wp:positionV relativeFrom="paragraph">
+              <wp:posOffset>122275</wp:posOffset>
+            </wp:positionV>
+            <wp:extent cx="5083810" cy="7534275"/>
+            <wp:effectExtent l="0" t="0" r="0" b="0"/>
+            <wp:wrapThrough wrapText="bothSides">
+              <wp:wrapPolygon edited="0">
+                <wp:start x="0" y="0"/>
+                <wp:lineTo x="0" y="21573"/>
+                <wp:lineTo x="21530" y="21573"/>
+                <wp:lineTo x="21530" y="0"/>
+                <wp:lineTo x="0" y="0"/>
+              </wp:wrapPolygon>
+            </wp:wrapThrough>
+            <wp:docPr id="1" name="Immagine 1" descr="C:\Users\Tony\AppData\Local\Microsoft\Windows\INetCache\Content.Word\navigationModel.png"/>
+            <wp:cNvGraphicFramePr>
+              <a:graphicFrameLocks xmlns:a="http://schemas.openxmlformats.org/drawingml/2006/main" noChangeAspect="1"/>
+            </wp:cNvGraphicFramePr>
+            <a:graphic xmlns:a="http://schemas.openxmlformats.org/drawingml/2006/main">
+              <a:graphicData uri="http://schemas.openxmlformats.org/drawingml/2006/picture">
+                <pic:pic xmlns:pic="http://schemas.openxmlformats.org/drawingml/2006/picture">
+                  <pic:nvPicPr>
+                    <pic:cNvPr id="0" name="Picture 1" descr="C:\Users\Tony\AppData\Local\Microsoft\Windows\INetCache\Content.Word\navigationModel.png"/>
+                    <pic:cNvPicPr>
+                      <a:picLocks noChangeAspect="1" noChangeArrowheads="1"/>
+                    </pic:cNvPicPr>
+                  </pic:nvPicPr>
+                  <pic:blipFill>
+                    <a:blip r:embed="rId13">
+                      <a:extLst>
+                        <a:ext uri="{28A0092B-C50C-407E-A947-70E740481C1C}">
+                          <a14:useLocalDpi xmlns:a14="http://schemas.microsoft.com/office/drawing/2010/main" val="0"/>
+                        </a:ext>
+                      </a:extLst>
+                    </a:blip>
+                    <a:srcRect/>
+                    <a:stretch>
+                      <a:fillRect/>
+                    </a:stretch>
+                  </pic:blipFill>
+                  <pic:spPr bwMode="auto">
+                    <a:xfrm>
+                      <a:off x="0" y="0"/>
+                      <a:ext cx="5083810" cy="7534275"/>
+                    </a:xfrm>
+                    <a:prstGeom prst="rect">
+                      <a:avLst/>
+                    </a:prstGeom>
+                    <a:noFill/>
+                    <a:ln>
+                      <a:noFill/>
+                    </a:ln>
+                  </pic:spPr>
+                </pic:pic>
+              </a:graphicData>
+            </a:graphic>
+            <wp14:sizeRelH relativeFrom="page">
+              <wp14:pctWidth>0</wp14:pctWidth>
+            </wp14:sizeRelH>
+            <wp14:sizeRelV relativeFrom="page">
+              <wp14:pctHeight>0</wp14:pctHeight>
+            </wp14:sizeRelV>
+          </wp:anchor>
+        </w:drawing>
+      </w:r>
+    </w:p>
+    <w:p>
+      <w:pPr>
+        <w:rPr>
+          <w:sz w:val="22"/>
+        </w:rPr>
+      </w:pPr>
+      <w:r>
+        <w:rPr>
+          <w:rFonts w:ascii="Arial" w:hAnsi="Arial" w:cs="Arial"/>
+          <w:sz w:val="22"/>
+        </w:rPr>
+        <w:t>Navigation model</w:t>
+      </w:r>
+      <w:r>
+        <w:rPr>
+          <w:rFonts w:ascii="Arial" w:hAnsi="Arial" w:cs="Arial"/>
+          <w:sz w:val="22"/>
+        </w:rPr>
+        <w:t xml:space="preserve"> of your app</w:t>
+      </w:r>
+      <w:r>
+        <w:rPr>
+          <w:rFonts w:ascii="Arial" w:hAnsi="Arial" w:cs="Arial"/>
+          <w:sz w:val="22"/>
+        </w:rPr>
+        <w:t>.</w:t>
+      </w:r>
+    </w:p>
+    <w:p>
+      <w:pPr>
+        <w:rPr>
+          <w:rFonts w:ascii="Arial" w:hAnsi="Arial" w:cs="Arial"/>
+          <w:sz w:val="22"/>
+        </w:rPr>
+      </w:pPr>
+    </w:p>
+    <w:p>
+      <w:pPr>
+        <w:rPr>
+          <w:rFonts w:ascii="Arial" w:hAnsi="Arial" w:cs="Arial"/>
+          <w:sz w:val="22"/>
+        </w:rPr>
+      </w:pPr>
+      <w:r>
+        <w:rPr>
+          <w:rFonts w:ascii="Arial" w:hAnsi="Arial" w:cs="Arial"/>
+          <w:sz w:val="22"/>
+        </w:rPr>
+        <w:t xml:space="preserve">Description of its main parts </w:t>
+      </w:r>
+      <w:r>
+        <w:rPr>
+          <w:rFonts w:ascii="Arial" w:hAnsi="Arial" w:cs="Arial"/>
+          <w:sz w:val="22"/>
+        </w:rPr>
+        <w:t>an</w:t>
+      </w:r>
+      <w:r>
+        <w:rPr>
+          <w:rFonts w:ascii="Arial" w:hAnsi="Arial" w:cs="Arial"/>
+          <w:sz w:val="22"/>
+        </w:rPr>
+        <w:t>d the relevant choices you made</w:t>
+      </w:r>
+      <w:r>
+        <w:rPr>
+          <w:rFonts w:ascii="Arial" w:hAnsi="Arial" w:cs="Arial"/>
+          <w:sz w:val="22"/>
+        </w:rPr>
+        <w:t>.</w:t>
+      </w:r>
+      <w:r>
+        <w:rPr>
+          <w:rFonts w:ascii="Arial" w:hAnsi="Arial" w:cs="Arial"/>
+          <w:sz w:val="22"/>
+        </w:rPr>
+        <w:t xml:space="preserve"> For each view and for each main navigation flow you have to describe your design decisions and their main objectives.</w:t>
+      </w:r>
+    </w:p>
     <w:p>
       <w:pPr>
         <w:jc w:val="both"/>
@@ -2355,23 +2282,238 @@
           <w:rFonts w:ascii="Arial" w:hAnsi="Arial" w:cs="Arial"/>
         </w:rPr>
       </w:pPr>
-      <w:r>
-        <w:rPr>
-          <w:rFonts w:ascii="Arial" w:hAnsi="Arial" w:cs="Arial"/>
-        </w:rPr>
-        <w:t>Navigation model</w:t>
-      </w:r>
-      <w:r>
-        <w:rPr>
-          <w:rFonts w:ascii="Arial" w:hAnsi="Arial" w:cs="Arial"/>
-        </w:rPr>
-        <w:t xml:space="preserve"> of your app</w:t>
-      </w:r>
-      <w:r>
-        <w:rPr>
-          <w:rFonts w:ascii="Arial" w:hAnsi="Arial" w:cs="Arial"/>
-        </w:rPr>
-        <w:t>.</w:t>
+    </w:p>
+    <w:p>
+      <w:pPr>
+        <w:pStyle w:val="Titolo1"/>
+        <w:rPr>
+          <w:rFonts w:ascii="Arial" w:eastAsia="Times New Roman" w:hAnsi="Arial" w:cs="Arial"/>
+          <w:b w:val="0"/>
+          <w:bCs w:val="0"/>
+          <w:color w:val="auto"/>
+          <w:sz w:val="24"/>
+          <w:szCs w:val="24"/>
+        </w:rPr>
+      </w:pPr>
+    </w:p>
+    <w:p/>
+    <w:p>
+      <w:pPr>
+        <w:pStyle w:val="Titolo1"/>
+      </w:pPr>
+    </w:p>
+    <w:p>
+      <w:pPr>
+        <w:pStyle w:val="Titolo1"/>
+      </w:pPr>
+    </w:p>
+    <w:p/>
+    <w:p/>
+    <w:p/>
+    <w:p/>
+    <w:p/>
+    <w:p/>
+    <w:p/>
+    <w:p/>
+    <w:p/>
+    <w:p/>
+    <w:p/>
+    <w:p/>
+    <w:p/>
+    <w:p>
+      <w:pPr>
+        <w:pStyle w:val="Titolo1"/>
+      </w:pPr>
+      <w:r>
+        <w:lastRenderedPageBreak/>
+        <w:t>Decision ad flow:</w:t>
+      </w:r>
+    </w:p>
+    <w:p>
+      <w:pPr>
+        <w:pStyle w:val="Paragrafoelenco"/>
+        <w:numPr>
+          <w:ilvl w:val="0"/>
+          <w:numId w:val="8"/>
+        </w:numPr>
+      </w:pPr>
+      <w:r>
+        <w:t xml:space="preserve">All the elements with the symbol </w:t>
+      </w:r>
+      <w:r>
+        <w:rPr>
+          <w:noProof/>
+          <w:lang w:val="it-IT" w:eastAsia="it-IT"/>
+        </w:rPr>
+        <w:drawing>
+          <wp:inline distT="0" distB="0" distL="0" distR="0" wp14:anchorId="18C1A041" wp14:editId="4FFB8695">
+            <wp:extent cx="153619" cy="153619"/>
+            <wp:effectExtent l="0" t="0" r="0" b="0"/>
+            <wp:docPr id="3" name="Immagine 3" descr="C:\Users\Tony\AppData\Local\Microsoft\Windows\INetCache\Content.Word\download.png"/>
+            <wp:cNvGraphicFramePr>
+              <a:graphicFrameLocks xmlns:a="http://schemas.openxmlformats.org/drawingml/2006/main" noChangeAspect="1"/>
+            </wp:cNvGraphicFramePr>
+            <a:graphic xmlns:a="http://schemas.openxmlformats.org/drawingml/2006/main">
+              <a:graphicData uri="http://schemas.openxmlformats.org/drawingml/2006/picture">
+                <pic:pic xmlns:pic="http://schemas.openxmlformats.org/drawingml/2006/picture">
+                  <pic:nvPicPr>
+                    <pic:cNvPr id="0" name="Picture 2" descr="C:\Users\Tony\AppData\Local\Microsoft\Windows\INetCache\Content.Word\download.png"/>
+                    <pic:cNvPicPr>
+                      <a:picLocks noChangeAspect="1" noChangeArrowheads="1"/>
+                    </pic:cNvPicPr>
+                  </pic:nvPicPr>
+                  <pic:blipFill>
+                    <a:blip r:embed="rId14">
+                      <a:extLst>
+                        <a:ext uri="{28A0092B-C50C-407E-A947-70E740481C1C}">
+                          <a14:useLocalDpi xmlns:a14="http://schemas.microsoft.com/office/drawing/2010/main" val="0"/>
+                        </a:ext>
+                      </a:extLst>
+                    </a:blip>
+                    <a:srcRect/>
+                    <a:stretch>
+                      <a:fillRect/>
+                    </a:stretch>
+                  </pic:blipFill>
+                  <pic:spPr bwMode="auto">
+                    <a:xfrm>
+                      <a:off x="0" y="0"/>
+                      <a:ext cx="158095" cy="158095"/>
+                    </a:xfrm>
+                    <a:prstGeom prst="rect">
+                      <a:avLst/>
+                    </a:prstGeom>
+                    <a:noFill/>
+                    <a:ln>
+                      <a:noFill/>
+                    </a:ln>
+                  </pic:spPr>
+                </pic:pic>
+              </a:graphicData>
+            </a:graphic>
+          </wp:inline>
+        </w:drawing>
+      </w:r>
+      <w:r>
+        <w:t xml:space="preserve"> are part of menu, many of the voice are accessible only with registration</w:t>
+      </w:r>
+    </w:p>
+    <w:p>
+      <w:pPr>
+        <w:pStyle w:val="Paragrafoelenco"/>
+        <w:numPr>
+          <w:ilvl w:val="0"/>
+          <w:numId w:val="8"/>
+        </w:numPr>
+      </w:pPr>
+      <w:r>
+        <w:t>For making our app easier to use and pleasing the users proceed to registration only after first access, and without obligation, naturally the unregistered users can only view events. For other functionality is required login/registration.</w:t>
+      </w:r>
+    </w:p>
+    <w:p>
+      <w:pPr>
+        <w:pStyle w:val="Paragrafoelenco"/>
+        <w:numPr>
+          <w:ilvl w:val="0"/>
+          <w:numId w:val="8"/>
+        </w:numPr>
+      </w:pPr>
+      <w:r>
+        <w:t xml:space="preserve">We choose to start with splash page and after the loading the search event, the app asking authorization for gps functionality and set the city, if it doesn’t happen the user can </w:t>
+      </w:r>
+      <w:r>
+        <w:t>set city manually</w:t>
+      </w:r>
+    </w:p>
+    <w:p>
+      <w:pPr>
+        <w:pStyle w:val="Paragrafoelenco"/>
+        <w:numPr>
+          <w:ilvl w:val="0"/>
+          <w:numId w:val="8"/>
+        </w:numPr>
+      </w:pPr>
+      <w:r>
+        <w:t>We</w:t>
+      </w:r>
+      <w:r>
+        <w:t xml:space="preserve"> choose to put setting in the profile option for making more clear the ux, and it’s accessible for everyone</w:t>
+      </w:r>
+      <w:r>
+        <w:t xml:space="preserve">                                                                                                                  </w:t>
+      </w:r>
+    </w:p>
+    <w:p>
+      <w:pPr>
+        <w:pStyle w:val="Titolo1"/>
+      </w:pPr>
+    </w:p>
+    <w:p>
+      <w:pPr>
+        <w:pStyle w:val="Titolo1"/>
+      </w:pPr>
+    </w:p>
+    <w:p>
+      <w:pPr>
+        <w:pStyle w:val="Titolo1"/>
+      </w:pPr>
+    </w:p>
+    <w:p>
+      <w:pPr>
+        <w:pStyle w:val="Titolo1"/>
+      </w:pPr>
+    </w:p>
+    <w:p>
+      <w:pPr>
+        <w:pStyle w:val="Titolo1"/>
+      </w:pPr>
+    </w:p>
+    <w:p>
+      <w:pPr>
+        <w:pStyle w:val="Titolo1"/>
+      </w:pPr>
+    </w:p>
+    <w:p>
+      <w:pPr>
+        <w:pStyle w:val="Titolo1"/>
+      </w:pPr>
+    </w:p>
+    <w:p>
+      <w:pPr>
+        <w:pStyle w:val="Titolo1"/>
+      </w:pPr>
+    </w:p>
+    <w:p>
+      <w:pPr>
+        <w:pStyle w:val="Titolo1"/>
+      </w:pPr>
+    </w:p>
+    <w:p>
+      <w:pPr>
+        <w:pStyle w:val="Titolo1"/>
+      </w:pPr>
+    </w:p>
+    <w:p>
+      <w:pPr>
+        <w:pStyle w:val="Titolo1"/>
+      </w:pPr>
+    </w:p>
+    <w:p>
+      <w:pPr>
+        <w:pStyle w:val="Titolo1"/>
+      </w:pPr>
+    </w:p>
+    <w:p>
+      <w:pPr>
+        <w:pStyle w:val="Titolo1"/>
+      </w:pPr>
+    </w:p>
+    <w:p>
+      <w:pPr>
+        <w:pStyle w:val="Titolo1"/>
+      </w:pPr>
+      <w:r>
+        <w:t>Data</w:t>
       </w:r>
     </w:p>
     <w:p>
@@ -2381,75 +2523,13 @@
           <w:rFonts w:ascii="Arial" w:hAnsi="Arial" w:cs="Arial"/>
         </w:rPr>
       </w:pPr>
-    </w:p>
-    <w:p>
-      <w:pPr>
-        <w:jc w:val="both"/>
-        <w:rPr>
-          <w:rFonts w:ascii="Arial" w:hAnsi="Arial" w:cs="Arial"/>
-        </w:rPr>
-      </w:pPr>
-      <w:r>
-        <w:rPr>
-          <w:rFonts w:ascii="Arial" w:hAnsi="Arial" w:cs="Arial"/>
-        </w:rPr>
-        <w:t xml:space="preserve">Description of its main parts </w:t>
-      </w:r>
-      <w:r>
-        <w:rPr>
-          <w:rFonts w:ascii="Arial" w:hAnsi="Arial" w:cs="Arial"/>
-        </w:rPr>
-        <w:t>an</w:t>
-      </w:r>
-      <w:r>
-        <w:rPr>
-          <w:rFonts w:ascii="Arial" w:hAnsi="Arial" w:cs="Arial"/>
-        </w:rPr>
-        <w:t>d the relevant choices you made</w:t>
-      </w:r>
-      <w:r>
-        <w:rPr>
-          <w:rFonts w:ascii="Arial" w:hAnsi="Arial" w:cs="Arial"/>
-        </w:rPr>
-        <w:t>.</w:t>
-      </w:r>
-      <w:r>
-        <w:rPr>
-          <w:rFonts w:ascii="Arial" w:hAnsi="Arial" w:cs="Arial"/>
-        </w:rPr>
-        <w:t xml:space="preserve"> For each view and for each main navigation flow you have to describe your design decisions and their main objectives.</w:t>
-      </w:r>
-    </w:p>
-    <w:p>
-      <w:pPr>
-        <w:jc w:val="both"/>
-        <w:rPr>
-          <w:rFonts w:ascii="Arial" w:hAnsi="Arial" w:cs="Arial"/>
-        </w:rPr>
-      </w:pPr>
-    </w:p>
-    <w:p>
-      <w:pPr>
-        <w:pStyle w:val="Titolo1"/>
-      </w:pPr>
-      <w:r>
-        <w:t>Data</w:t>
-      </w:r>
-    </w:p>
-    <w:p>
-      <w:pPr>
-        <w:jc w:val="both"/>
-        <w:rPr>
-          <w:rFonts w:ascii="Arial" w:hAnsi="Arial" w:cs="Arial"/>
-        </w:rPr>
-      </w:pPr>
       <w:r>
         <w:rPr>
           <w:rFonts w:ascii="Arial" w:hAnsi="Arial" w:cs="Arial"/>
         </w:rPr>
         <w:t xml:space="preserve">Provide a class diagram representing all the contents you manage in your app. As a reference for class diagrams, use this: </w:t>
       </w:r>
-      <w:hyperlink r:id="rId12" w:history="1">
+      <w:hyperlink r:id="rId15" w:history="1">
         <w:r>
           <w:rPr>
             <w:rStyle w:val="Collegamentoipertestuale"/>
@@ -2477,230 +2557,14 @@
     </w:p>
     <w:p>
       <w:pPr>
-        <w:jc w:val="both"/>
-        <w:rPr>
-          <w:rFonts w:ascii="Arial" w:hAnsi="Arial" w:cs="Arial"/>
-        </w:rPr>
-      </w:pPr>
-    </w:p>
-    <w:p>
-      <w:pPr>
-        <w:jc w:val="both"/>
-        <w:rPr>
-          <w:rFonts w:ascii="Arial" w:hAnsi="Arial" w:cs="Arial"/>
-        </w:rPr>
-      </w:pPr>
-    </w:p>
-    <w:p>
-      <w:pPr>
-        <w:jc w:val="both"/>
-        <w:rPr>
-          <w:rFonts w:ascii="Arial" w:hAnsi="Arial" w:cs="Arial"/>
-        </w:rPr>
-      </w:pPr>
-    </w:p>
-    <w:p>
-      <w:pPr>
-        <w:jc w:val="both"/>
-        <w:rPr>
-          <w:rFonts w:ascii="Arial" w:hAnsi="Arial" w:cs="Arial"/>
-        </w:rPr>
-      </w:pPr>
-    </w:p>
-    <w:p>
-      <w:pPr>
-        <w:jc w:val="both"/>
-        <w:rPr>
-          <w:rFonts w:ascii="Arial" w:hAnsi="Arial" w:cs="Arial"/>
-        </w:rPr>
-      </w:pPr>
-    </w:p>
-    <w:p>
-      <w:pPr>
-        <w:jc w:val="both"/>
-        <w:rPr>
-          <w:rFonts w:ascii="Arial" w:hAnsi="Arial" w:cs="Arial"/>
-        </w:rPr>
-      </w:pPr>
-    </w:p>
-    <w:p>
-      <w:pPr>
-        <w:jc w:val="both"/>
-        <w:rPr>
-          <w:rFonts w:ascii="Arial" w:hAnsi="Arial" w:cs="Arial"/>
-        </w:rPr>
-      </w:pPr>
-    </w:p>
-    <w:p>
-      <w:pPr>
-        <w:jc w:val="both"/>
-        <w:rPr>
-          <w:rFonts w:ascii="Arial" w:hAnsi="Arial" w:cs="Arial"/>
-        </w:rPr>
-      </w:pPr>
-    </w:p>
-    <w:p>
-      <w:pPr>
-        <w:jc w:val="both"/>
-        <w:rPr>
-          <w:rFonts w:ascii="Arial" w:hAnsi="Arial" w:cs="Arial"/>
-        </w:rPr>
-      </w:pPr>
-    </w:p>
-    <w:p>
-      <w:pPr>
-        <w:jc w:val="both"/>
-        <w:rPr>
-          <w:rFonts w:ascii="Arial" w:hAnsi="Arial" w:cs="Arial"/>
-        </w:rPr>
-      </w:pPr>
-    </w:p>
-    <w:p>
-      <w:pPr>
-        <w:jc w:val="both"/>
-        <w:rPr>
-          <w:rFonts w:ascii="Arial" w:hAnsi="Arial" w:cs="Arial"/>
-        </w:rPr>
-      </w:pPr>
-    </w:p>
-    <w:p>
-      <w:pPr>
-        <w:jc w:val="both"/>
-        <w:rPr>
-          <w:rFonts w:ascii="Arial" w:hAnsi="Arial" w:cs="Arial"/>
-        </w:rPr>
-      </w:pPr>
-    </w:p>
-    <w:p>
-      <w:pPr>
-        <w:jc w:val="both"/>
-        <w:rPr>
-          <w:rFonts w:ascii="Arial" w:hAnsi="Arial" w:cs="Arial"/>
-        </w:rPr>
-      </w:pPr>
-    </w:p>
-    <w:p>
-      <w:pPr>
-        <w:jc w:val="both"/>
-        <w:rPr>
-          <w:rFonts w:ascii="Arial" w:hAnsi="Arial" w:cs="Arial"/>
-        </w:rPr>
-      </w:pPr>
-    </w:p>
-    <w:p>
-      <w:pPr>
-        <w:jc w:val="both"/>
-        <w:rPr>
-          <w:rFonts w:ascii="Arial" w:hAnsi="Arial" w:cs="Arial"/>
-        </w:rPr>
-      </w:pPr>
-    </w:p>
-    <w:p>
-      <w:pPr>
-        <w:jc w:val="both"/>
-        <w:rPr>
-          <w:rFonts w:ascii="Arial" w:hAnsi="Arial" w:cs="Arial"/>
-        </w:rPr>
-      </w:pPr>
-    </w:p>
-    <w:p>
-      <w:pPr>
-        <w:jc w:val="both"/>
-        <w:rPr>
-          <w:rFonts w:ascii="Arial" w:hAnsi="Arial" w:cs="Arial"/>
-        </w:rPr>
-      </w:pPr>
-    </w:p>
-    <w:p>
-      <w:pPr>
-        <w:jc w:val="both"/>
-        <w:rPr>
-          <w:rFonts w:ascii="Arial" w:hAnsi="Arial" w:cs="Arial"/>
-        </w:rPr>
-      </w:pPr>
-    </w:p>
-    <w:p>
-      <w:pPr>
-        <w:jc w:val="both"/>
-        <w:rPr>
-          <w:rFonts w:ascii="Arial" w:hAnsi="Arial" w:cs="Arial"/>
-        </w:rPr>
-      </w:pPr>
-    </w:p>
-    <w:p>
-      <w:pPr>
-        <w:jc w:val="both"/>
-        <w:rPr>
-          <w:rFonts w:ascii="Arial" w:hAnsi="Arial" w:cs="Arial"/>
-        </w:rPr>
-      </w:pPr>
-    </w:p>
-    <w:p>
-      <w:pPr>
-        <w:jc w:val="both"/>
-        <w:rPr>
-          <w:rFonts w:ascii="Arial" w:hAnsi="Arial" w:cs="Arial"/>
-        </w:rPr>
-      </w:pPr>
-    </w:p>
-    <w:p>
-      <w:pPr>
-        <w:jc w:val="both"/>
-        <w:rPr>
-          <w:rFonts w:ascii="Arial" w:hAnsi="Arial" w:cs="Arial"/>
-        </w:rPr>
-      </w:pPr>
-    </w:p>
-    <w:p>
-      <w:pPr>
-        <w:jc w:val="both"/>
-        <w:rPr>
-          <w:rFonts w:ascii="Arial" w:hAnsi="Arial" w:cs="Arial"/>
-        </w:rPr>
-      </w:pPr>
-    </w:p>
-    <w:p>
-      <w:pPr>
-        <w:jc w:val="both"/>
-        <w:rPr>
-          <w:rFonts w:ascii="Arial" w:hAnsi="Arial" w:cs="Arial"/>
-        </w:rPr>
-      </w:pPr>
-    </w:p>
-    <w:p>
-      <w:pPr>
-        <w:jc w:val="both"/>
-        <w:rPr>
-          <w:rFonts w:ascii="Arial" w:hAnsi="Arial" w:cs="Arial"/>
-        </w:rPr>
-      </w:pPr>
-    </w:p>
-    <w:p>
-      <w:pPr>
-        <w:jc w:val="both"/>
-        <w:rPr>
-          <w:rFonts w:ascii="Arial" w:hAnsi="Arial" w:cs="Arial"/>
-        </w:rPr>
-      </w:pPr>
-    </w:p>
-    <w:p>
-      <w:pPr>
-        <w:rPr>
-          <w:rFonts w:ascii="Arial" w:hAnsi="Arial" w:cs="Arial"/>
-        </w:rPr>
-      </w:pPr>
-    </w:p>
-    <w:p>
-      <w:pPr>
-        <w:rPr>
-          <w:rFonts w:ascii="Arial" w:hAnsi="Arial" w:cs="Arial"/>
-        </w:rPr>
-      </w:pPr>
-    </w:p>
-    <w:p>
-      <w:pPr>
-        <w:rPr>
-          <w:rFonts w:ascii="Arial" w:hAnsi="Arial" w:cs="Arial"/>
+        <w:pStyle w:val="Titolo"/>
+        <w:rPr>
+          <w:rFonts w:ascii="Arial" w:eastAsia="Times New Roman" w:hAnsi="Arial" w:cs="Arial"/>
+          <w:color w:val="auto"/>
+          <w:spacing w:val="0"/>
+          <w:kern w:val="0"/>
+          <w:sz w:val="24"/>
+          <w:szCs w:val="24"/>
         </w:rPr>
       </w:pPr>
     </w:p>
@@ -2713,8 +2577,9 @@
           <w:noProof/>
           <w:lang w:val="it-IT" w:eastAsia="it-IT"/>
         </w:rPr>
+        <w:lastRenderedPageBreak/>
         <w:drawing>
-          <wp:anchor distT="0" distB="0" distL="114300" distR="114300" simplePos="0" relativeHeight="251658752" behindDoc="0" locked="0" layoutInCell="1" allowOverlap="1" wp14:anchorId="7653A488" wp14:editId="01DBF610">
+          <wp:anchor distT="0" distB="0" distL="114300" distR="114300" simplePos="0" relativeHeight="251658240" behindDoc="0" locked="0" layoutInCell="1" allowOverlap="1" wp14:anchorId="7653A488" wp14:editId="7F66DAFE">
             <wp:simplePos x="0" y="0"/>
             <wp:positionH relativeFrom="column">
               <wp:posOffset>5372100</wp:posOffset>
@@ -2745,7 +2610,7 @@
                     </pic:cNvPicPr>
                   </pic:nvPicPr>
                   <pic:blipFill>
-                    <a:blip r:embed="rId13" cstate="print"/>
+                    <a:blip r:embed="rId16" cstate="print"/>
                     <a:srcRect/>
                     <a:stretch>
                       <a:fillRect/>
@@ -2782,25 +2647,60 @@
     </w:p>
     <w:p>
       <w:pPr>
-        <w:rPr>
-          <w:rFonts w:ascii="Arial" w:hAnsi="Arial" w:cs="Arial"/>
-        </w:rPr>
-      </w:pPr>
-    </w:p>
-    <w:p>
-      <w:pPr>
-        <w:rPr>
-          <w:rFonts w:ascii="Arial" w:hAnsi="Arial" w:cs="Arial"/>
-        </w:rPr>
-      </w:pPr>
-    </w:p>
-    <w:p>
-      <w:pPr>
         <w:jc w:val="both"/>
         <w:rPr>
           <w:rFonts w:ascii="Arial" w:hAnsi="Arial" w:cs="Arial"/>
         </w:rPr>
       </w:pPr>
+      <w:r>
+        <w:rPr>
+          <w:rFonts w:ascii="Arial" w:hAnsi="Arial" w:cs="Arial"/>
+        </w:rPr>
+        <w:t>Lo-Fi Wireframe</w:t>
+      </w:r>
+      <w:r>
+        <w:rPr>
+          <w:rFonts w:ascii="Arial" w:hAnsi="Arial" w:cs="Arial"/>
+        </w:rPr>
+        <w:t>s</w:t>
+      </w:r>
+      <w:r>
+        <w:rPr>
+          <w:rFonts w:ascii="Arial" w:hAnsi="Arial" w:cs="Arial"/>
+        </w:rPr>
+        <w:t xml:space="preserve"> of your app</w:t>
+      </w:r>
+      <w:r>
+        <w:rPr>
+          <w:rFonts w:ascii="Arial" w:hAnsi="Arial" w:cs="Arial"/>
+        </w:rPr>
+        <w:t xml:space="preserve">. In this phase you have to </w:t>
+      </w:r>
+      <w:r>
+        <w:rPr>
+          <w:rFonts w:ascii="Arial" w:hAnsi="Arial" w:cs="Arial"/>
+        </w:rPr>
+        <w:t>create</w:t>
+      </w:r>
+      <w:r>
+        <w:rPr>
+          <w:rFonts w:ascii="Arial" w:hAnsi="Arial" w:cs="Arial"/>
+        </w:rPr>
+        <w:t xml:space="preserve"> a </w:t>
+      </w:r>
+      <w:r>
+        <w:rPr>
+          <w:rFonts w:ascii="Arial" w:hAnsi="Arial" w:cs="Arial"/>
+          <w:b/>
+        </w:rPr>
+        <w:t>complete wireframe</w:t>
+      </w:r>
+      <w:r>
+        <w:rPr>
+          <w:rFonts w:ascii="Arial" w:hAnsi="Arial" w:cs="Arial"/>
+        </w:rPr>
+        <w:t xml:space="preserve"> representing all the views described in the navigation model.</w:t>
+      </w:r>
     </w:p>
     <w:p>
       <w:pPr>
@@ -2809,55 +2709,6 @@
           <w:rFonts w:ascii="Arial" w:hAnsi="Arial" w:cs="Arial"/>
         </w:rPr>
       </w:pPr>
-      <w:r>
-        <w:rPr>
-          <w:rFonts w:ascii="Arial" w:hAnsi="Arial" w:cs="Arial"/>
-        </w:rPr>
-        <w:t>Lo-Fi Wireframe</w:t>
-      </w:r>
-      <w:r>
-        <w:rPr>
-          <w:rFonts w:ascii="Arial" w:hAnsi="Arial" w:cs="Arial"/>
-        </w:rPr>
-        <w:t>s</w:t>
-      </w:r>
-      <w:r>
-        <w:rPr>
-          <w:rFonts w:ascii="Arial" w:hAnsi="Arial" w:cs="Arial"/>
-        </w:rPr>
-        <w:t xml:space="preserve"> of your app</w:t>
-      </w:r>
-      <w:r>
-        <w:rPr>
-          <w:rFonts w:ascii="Arial" w:hAnsi="Arial" w:cs="Arial"/>
-        </w:rPr>
-        <w:t xml:space="preserve">. In this phase you have to </w:t>
-      </w:r>
-      <w:r>
-        <w:rPr>
-          <w:rFonts w:ascii="Arial" w:hAnsi="Arial" w:cs="Arial"/>
-        </w:rPr>
-        <w:t>create</w:t>
-      </w:r>
-      <w:r>
-        <w:rPr>
-          <w:rFonts w:ascii="Arial" w:hAnsi="Arial" w:cs="Arial"/>
-        </w:rPr>
-        <w:t xml:space="preserve"> a </w:t>
-      </w:r>
-      <w:r>
-        <w:rPr>
-          <w:rFonts w:ascii="Arial" w:hAnsi="Arial" w:cs="Arial"/>
-          <w:b/>
-        </w:rPr>
-        <w:t>complete wireframe</w:t>
-      </w:r>
-      <w:r>
-        <w:rPr>
-          <w:rFonts w:ascii="Arial" w:hAnsi="Arial" w:cs="Arial"/>
-        </w:rPr>
-        <w:t xml:space="preserve"> representing all the views described in the navigation model.</w:t>
-      </w:r>
     </w:p>
     <w:p>
       <w:pPr>
@@ -2866,6 +2717,48 @@
           <w:rFonts w:ascii="Arial" w:hAnsi="Arial" w:cs="Arial"/>
         </w:rPr>
       </w:pPr>
+      <w:r>
+        <w:rPr>
+          <w:rFonts w:ascii="Arial" w:hAnsi="Arial" w:cs="Arial"/>
+        </w:rPr>
+        <w:t>D</w:t>
+      </w:r>
+      <w:r>
+        <w:rPr>
+          <w:rFonts w:ascii="Arial" w:hAnsi="Arial" w:cs="Arial"/>
+        </w:rPr>
+        <w:t>escr</w:t>
+      </w:r>
+      <w:r>
+        <w:rPr>
+          <w:rFonts w:ascii="Arial" w:hAnsi="Arial" w:cs="Arial"/>
+        </w:rPr>
+        <w:t xml:space="preserve">iption of </w:t>
+      </w:r>
+      <w:r>
+        <w:rPr>
+          <w:rFonts w:ascii="Arial" w:hAnsi="Arial" w:cs="Arial"/>
+        </w:rPr>
+        <w:t>the relevant choices you made about the user interaction and how</w:t>
+      </w:r>
+      <w:r>
+        <w:rPr>
+          <w:rFonts w:ascii="Arial" w:hAnsi="Arial" w:cs="Arial"/>
+        </w:rPr>
+        <w:t xml:space="preserve"> information flows among views</w:t>
+      </w:r>
+      <w:r>
+        <w:rPr>
+          <w:rFonts w:ascii="Arial" w:hAnsi="Arial" w:cs="Arial"/>
+        </w:rPr>
+        <w:t>.</w:t>
+      </w:r>
+      <w:r>
+        <w:rPr>
+          <w:rFonts w:ascii="Arial" w:hAnsi="Arial" w:cs="Arial"/>
+        </w:rPr>
+        <w:t xml:space="preserve"> </w:t>
+      </w:r>
     </w:p>
     <w:p>
       <w:pPr>
@@ -2874,119 +2767,15 @@
           <w:rFonts w:ascii="Arial" w:hAnsi="Arial" w:cs="Arial"/>
         </w:rPr>
       </w:pPr>
-      <w:r>
-        <w:rPr>
-          <w:rFonts w:ascii="Arial" w:hAnsi="Arial" w:cs="Arial"/>
-        </w:rPr>
-        <w:t>D</w:t>
-      </w:r>
-      <w:r>
-        <w:rPr>
-          <w:rFonts w:ascii="Arial" w:hAnsi="Arial" w:cs="Arial"/>
-        </w:rPr>
-        <w:t>escr</w:t>
-      </w:r>
-      <w:r>
-        <w:rPr>
-          <w:rFonts w:ascii="Arial" w:hAnsi="Arial" w:cs="Arial"/>
-        </w:rPr>
-        <w:t xml:space="preserve">iption of </w:t>
-      </w:r>
-      <w:r>
-        <w:rPr>
-          <w:rFonts w:ascii="Arial" w:hAnsi="Arial" w:cs="Arial"/>
-        </w:rPr>
-        <w:t>the relevant choices you made about the user interaction and how</w:t>
-      </w:r>
-      <w:r>
-        <w:rPr>
-          <w:rFonts w:ascii="Arial" w:hAnsi="Arial" w:cs="Arial"/>
-        </w:rPr>
-        <w:t xml:space="preserve"> information flows among views</w:t>
-      </w:r>
-      <w:r>
-        <w:rPr>
-          <w:rFonts w:ascii="Arial" w:hAnsi="Arial" w:cs="Arial"/>
-        </w:rPr>
-        <w:t>.</w:t>
-      </w:r>
-      <w:r>
-        <w:rPr>
-          <w:rFonts w:ascii="Arial" w:hAnsi="Arial" w:cs="Arial"/>
-        </w:rPr>
-        <w:t xml:space="preserve"> </w:t>
-      </w:r>
-    </w:p>
-    <w:p>
-      <w:pPr>
-        <w:jc w:val="both"/>
-        <w:rPr>
-          <w:rFonts w:ascii="Arial" w:hAnsi="Arial" w:cs="Arial"/>
-        </w:rPr>
-      </w:pPr>
-    </w:p>
-    <w:p>
-      <w:pPr>
-        <w:rPr>
-          <w:rFonts w:ascii="Arial" w:hAnsi="Arial" w:cs="Arial"/>
-        </w:rPr>
-      </w:pPr>
-    </w:p>
-    <w:p>
-      <w:pPr>
-        <w:rPr>
-          <w:rFonts w:ascii="Arial" w:hAnsi="Arial" w:cs="Arial"/>
-        </w:rPr>
-      </w:pPr>
-    </w:p>
-    <w:p>
-      <w:pPr>
-        <w:rPr>
-          <w:rFonts w:ascii="Arial" w:hAnsi="Arial" w:cs="Arial"/>
-        </w:rPr>
-      </w:pPr>
-    </w:p>
-    <w:p>
-      <w:pPr>
-        <w:rPr>
-          <w:rFonts w:ascii="Arial" w:hAnsi="Arial" w:cs="Arial"/>
-        </w:rPr>
-      </w:pPr>
-    </w:p>
-    <w:p>
-      <w:pPr>
-        <w:rPr>
-          <w:rFonts w:ascii="Arial" w:hAnsi="Arial" w:cs="Arial"/>
-        </w:rPr>
-      </w:pPr>
-    </w:p>
-    <w:p>
-      <w:pPr>
-        <w:rPr>
-          <w:rFonts w:ascii="Arial" w:hAnsi="Arial" w:cs="Arial"/>
-        </w:rPr>
-      </w:pPr>
-    </w:p>
-    <w:p>
-      <w:pPr>
-        <w:rPr>
-          <w:rFonts w:ascii="Arial" w:hAnsi="Arial" w:cs="Arial"/>
-        </w:rPr>
-      </w:pPr>
-    </w:p>
-    <w:p>
-      <w:pPr>
-        <w:rPr>
-          <w:rFonts w:ascii="Arial" w:hAnsi="Arial" w:cs="Arial"/>
-        </w:rPr>
-      </w:pPr>
-    </w:p>
-    <w:p>
-      <w:pPr>
-        <w:rPr>
-          <w:rFonts w:ascii="Arial" w:hAnsi="Arial" w:cs="Arial"/>
-        </w:rPr>
-      </w:pPr>
+    </w:p>
+    <w:p>
+      <w:pPr>
+        <w:rPr>
+          <w:rFonts w:ascii="Arial" w:hAnsi="Arial" w:cs="Arial"/>
+        </w:rPr>
+      </w:pPr>
+      <w:bookmarkStart w:id="0" w:name="_GoBack"/>
+      <w:bookmarkEnd w:id="0"/>
     </w:p>
     <w:p>
       <w:pPr>
@@ -3159,7 +2948,7 @@
           <w:lang w:val="it-IT" w:eastAsia="it-IT"/>
         </w:rPr>
         <w:drawing>
-          <wp:anchor distT="0" distB="0" distL="114300" distR="114300" simplePos="0" relativeHeight="251659776" behindDoc="0" locked="0" layoutInCell="1" allowOverlap="1" wp14:anchorId="6E7B72A4" wp14:editId="10E9EB94">
+          <wp:anchor distT="0" distB="0" distL="114300" distR="114300" simplePos="0" relativeHeight="251659264" behindDoc="0" locked="0" layoutInCell="1" allowOverlap="1" wp14:anchorId="6E7B72A4" wp14:editId="27EC2C73">
             <wp:simplePos x="0" y="0"/>
             <wp:positionH relativeFrom="column">
               <wp:posOffset>5317490</wp:posOffset>
@@ -3190,7 +2979,7 @@
                     </pic:cNvPicPr>
                   </pic:nvPicPr>
                   <pic:blipFill>
-                    <a:blip r:embed="rId14" cstate="print"/>
+                    <a:blip r:embed="rId17" cstate="print"/>
                     <a:srcRect/>
                     <a:stretch>
                       <a:fillRect/>
@@ -3253,19 +3042,11 @@
         </w:rPr>
         <w:t xml:space="preserve">Provide </w:t>
       </w:r>
-      <w:proofErr w:type="gramStart"/>
-      <w:r>
-        <w:rPr>
-          <w:rFonts w:ascii="Arial" w:hAnsi="Arial" w:cs="Arial"/>
-        </w:rPr>
-        <w:t>an</w:t>
-      </w:r>
-      <w:proofErr w:type="gramEnd"/>
-      <w:r>
-        <w:rPr>
-          <w:rFonts w:ascii="Arial" w:hAnsi="Arial" w:cs="Arial"/>
-        </w:rPr>
-        <w:t xml:space="preserve"> </w:t>
+      <w:r>
+        <w:rPr>
+          <w:rFonts w:ascii="Arial" w:hAnsi="Arial" w:cs="Arial"/>
+        </w:rPr>
+        <w:t xml:space="preserve">an </w:t>
       </w:r>
       <w:r>
         <w:rPr>
@@ -3405,7 +3186,7 @@
     <w:p/>
     <w:p/>
     <w:sectPr>
-      <w:headerReference w:type="default" r:id="rId15"/>
+      <w:headerReference w:type="default" r:id="rId18"/>
       <w:pgSz w:w="12240" w:h="15840"/>
       <w:pgMar w:top="1417" w:right="1134" w:bottom="1134" w:left="1134" w:header="708" w:footer="708" w:gutter="0"/>
       <w:cols w:space="708"/>
@@ -3416,7 +3197,7 @@
 </file>
 
 <file path=word/endnotes.xml><?xml version="1.0" encoding="utf-8"?>
-<w:endnotes xmlns:wpc="http://schemas.microsoft.com/office/word/2010/wordprocessingCanvas" xmlns:cx="http://schemas.microsoft.com/office/drawing/2014/chartex" xmlns:cx1="http://schemas.microsoft.com/office/drawing/2015/9/8/chartex" xmlns:cx2="http://schemas.microsoft.com/office/drawing/2015/10/21/chartex" xmlns:cx3="http://schemas.microsoft.com/office/drawing/2016/5/9/chartex" xmlns:cx4="http://schemas.microsoft.com/office/drawing/2016/5/10/chartex" xmlns:cx5="http://schemas.microsoft.com/office/drawing/2016/5/11/chartex" xmlns:mc="http://schemas.openxmlformats.org/markup-compatibility/2006" xmlns:o="urn:schemas-microsoft-com:office:office" xmlns:r="http://schemas.openxmlformats.org/officeDocument/2006/relationships" xmlns:m="http://schemas.openxmlformats.org/officeDocument/2006/math" xmlns:v="urn:schemas-microsoft-com:vml" xmlns:wp14="http://schemas.microsoft.com/office/word/2010/wordprocessingDrawing" xmlns:wp="http://schemas.openxmlformats.org/drawingml/2006/wordprocessingDrawing" xmlns:w10="urn:schemas-microsoft-com:office:word" xmlns:w="http://schemas.openxmlformats.org/wordprocessingml/2006/main" xmlns:w14="http://schemas.microsoft.com/office/word/2010/wordml" xmlns:w15="http://schemas.microsoft.com/office/word/2012/wordml" xmlns:w16se="http://schemas.microsoft.com/office/word/2015/wordml/symex" xmlns:wpg="http://schemas.microsoft.com/office/word/2010/wordprocessingGroup" xmlns:wpi="http://schemas.microsoft.com/office/word/2010/wordprocessingInk" xmlns:wne="http://schemas.microsoft.com/office/word/2006/wordml" xmlns:wps="http://schemas.microsoft.com/office/word/2010/wordprocessingShape" mc:Ignorable="w14 w15 w16se wp14">
+<w:endnotes xmlns:wpc="http://schemas.microsoft.com/office/word/2010/wordprocessingCanvas" xmlns:cx="http://schemas.microsoft.com/office/drawing/2014/chartex" xmlns:cx1="http://schemas.microsoft.com/office/drawing/2015/9/8/chartex" xmlns:cx2="http://schemas.microsoft.com/office/drawing/2015/10/21/chartex" xmlns:cx3="http://schemas.microsoft.com/office/drawing/2016/5/9/chartex" xmlns:cx4="http://schemas.microsoft.com/office/drawing/2016/5/10/chartex" xmlns:cx5="http://schemas.microsoft.com/office/drawing/2016/5/11/chartex" xmlns:cx6="http://schemas.microsoft.com/office/drawing/2016/5/12/chartex" xmlns:cx7="http://schemas.microsoft.com/office/drawing/2016/5/13/chartex" xmlns:cx8="http://schemas.microsoft.com/office/drawing/2016/5/14/chartex" xmlns:mc="http://schemas.openxmlformats.org/markup-compatibility/2006" xmlns:o="urn:schemas-microsoft-com:office:office" xmlns:r="http://schemas.openxmlformats.org/officeDocument/2006/relationships" xmlns:m="http://schemas.openxmlformats.org/officeDocument/2006/math" xmlns:v="urn:schemas-microsoft-com:vml" xmlns:wp14="http://schemas.microsoft.com/office/word/2010/wordprocessingDrawing" xmlns:wp="http://schemas.openxmlformats.org/drawingml/2006/wordprocessingDrawing" xmlns:w10="urn:schemas-microsoft-com:office:word" xmlns:w="http://schemas.openxmlformats.org/wordprocessingml/2006/main" xmlns:w14="http://schemas.microsoft.com/office/word/2010/wordml" xmlns:w15="http://schemas.microsoft.com/office/word/2012/wordml" xmlns:w16se="http://schemas.microsoft.com/office/word/2015/wordml/symex" xmlns:wpg="http://schemas.microsoft.com/office/word/2010/wordprocessingGroup" xmlns:wpi="http://schemas.microsoft.com/office/word/2010/wordprocessingInk" xmlns:wne="http://schemas.microsoft.com/office/word/2006/wordml" xmlns:wps="http://schemas.microsoft.com/office/word/2010/wordprocessingShape" mc:Ignorable="w14 w15 w16se wp14">
   <w:endnote w:type="separator" w:id="-1">
     <w:p>
       <w:r>
@@ -3435,7 +3216,7 @@
 </file>
 
 <file path=word/footnotes.xml><?xml version="1.0" encoding="utf-8"?>
-<w:footnotes xmlns:wpc="http://schemas.microsoft.com/office/word/2010/wordprocessingCanvas" xmlns:cx="http://schemas.microsoft.com/office/drawing/2014/chartex" xmlns:cx1="http://schemas.microsoft.com/office/drawing/2015/9/8/chartex" xmlns:cx2="http://schemas.microsoft.com/office/drawing/2015/10/21/chartex" xmlns:cx3="http://schemas.microsoft.com/office/drawing/2016/5/9/chartex" xmlns:cx4="http://schemas.microsoft.com/office/drawing/2016/5/10/chartex" xmlns:cx5="http://schemas.microsoft.com/office/drawing/2016/5/11/chartex" xmlns:mc="http://schemas.openxmlformats.org/markup-compatibility/2006" xmlns:o="urn:schemas-microsoft-com:office:office" xmlns:r="http://schemas.openxmlformats.org/officeDocument/2006/relationships" xmlns:m="http://schemas.openxmlformats.org/officeDocument/2006/math" xmlns:v="urn:schemas-microsoft-com:vml" xmlns:wp14="http://schemas.microsoft.com/office/word/2010/wordprocessingDrawing" xmlns:wp="http://schemas.openxmlformats.org/drawingml/2006/wordprocessingDrawing" xmlns:w10="urn:schemas-microsoft-com:office:word" xmlns:w="http://schemas.openxmlformats.org/wordprocessingml/2006/main" xmlns:w14="http://schemas.microsoft.com/office/word/2010/wordml" xmlns:w15="http://schemas.microsoft.com/office/word/2012/wordml" xmlns:w16se="http://schemas.microsoft.com/office/word/2015/wordml/symex" xmlns:wpg="http://schemas.microsoft.com/office/word/2010/wordprocessingGroup" xmlns:wpi="http://schemas.microsoft.com/office/word/2010/wordprocessingInk" xmlns:wne="http://schemas.microsoft.com/office/word/2006/wordml" xmlns:wps="http://schemas.microsoft.com/office/word/2010/wordprocessingShape" mc:Ignorable="w14 w15 w16se wp14">
+<w:footnotes xmlns:wpc="http://schemas.microsoft.com/office/word/2010/wordprocessingCanvas" xmlns:cx="http://schemas.microsoft.com/office/drawing/2014/chartex" xmlns:cx1="http://schemas.microsoft.com/office/drawing/2015/9/8/chartex" xmlns:cx2="http://schemas.microsoft.com/office/drawing/2015/10/21/chartex" xmlns:cx3="http://schemas.microsoft.com/office/drawing/2016/5/9/chartex" xmlns:cx4="http://schemas.microsoft.com/office/drawing/2016/5/10/chartex" xmlns:cx5="http://schemas.microsoft.com/office/drawing/2016/5/11/chartex" xmlns:cx6="http://schemas.microsoft.com/office/drawing/2016/5/12/chartex" xmlns:cx7="http://schemas.microsoft.com/office/drawing/2016/5/13/chartex" xmlns:cx8="http://schemas.microsoft.com/office/drawing/2016/5/14/chartex" xmlns:mc="http://schemas.openxmlformats.org/markup-compatibility/2006" xmlns:o="urn:schemas-microsoft-com:office:office" xmlns:r="http://schemas.openxmlformats.org/officeDocument/2006/relationships" xmlns:m="http://schemas.openxmlformats.org/officeDocument/2006/math" xmlns:v="urn:schemas-microsoft-com:vml" xmlns:wp14="http://schemas.microsoft.com/office/word/2010/wordprocessingDrawing" xmlns:wp="http://schemas.openxmlformats.org/drawingml/2006/wordprocessingDrawing" xmlns:w10="urn:schemas-microsoft-com:office:word" xmlns:w="http://schemas.openxmlformats.org/wordprocessingml/2006/main" xmlns:w14="http://schemas.microsoft.com/office/word/2010/wordml" xmlns:w15="http://schemas.microsoft.com/office/word/2012/wordml" xmlns:w16se="http://schemas.microsoft.com/office/word/2015/wordml/symex" xmlns:wpg="http://schemas.microsoft.com/office/word/2010/wordprocessingGroup" xmlns:wpi="http://schemas.microsoft.com/office/word/2010/wordprocessingInk" xmlns:wne="http://schemas.microsoft.com/office/word/2006/wordml" xmlns:wps="http://schemas.microsoft.com/office/word/2010/wordprocessingShape" mc:Ignorable="w14 w15 w16se wp14">
   <w:footnote w:type="separator" w:id="-1">
     <w:p>
       <w:r>
@@ -3541,7 +3322,7 @@
 </file>
 
 <file path=word/header1.xml><?xml version="1.0" encoding="utf-8"?>
-<w:hdr xmlns:wpc="http://schemas.microsoft.com/office/word/2010/wordprocessingCanvas" xmlns:cx="http://schemas.microsoft.com/office/drawing/2014/chartex" xmlns:cx1="http://schemas.microsoft.com/office/drawing/2015/9/8/chartex" xmlns:cx2="http://schemas.microsoft.com/office/drawing/2015/10/21/chartex" xmlns:cx3="http://schemas.microsoft.com/office/drawing/2016/5/9/chartex" xmlns:cx4="http://schemas.microsoft.com/office/drawing/2016/5/10/chartex" xmlns:cx5="http://schemas.microsoft.com/office/drawing/2016/5/11/chartex" xmlns:mc="http://schemas.openxmlformats.org/markup-compatibility/2006" xmlns:o="urn:schemas-microsoft-com:office:office" xmlns:r="http://schemas.openxmlformats.org/officeDocument/2006/relationships" xmlns:m="http://schemas.openxmlformats.org/officeDocument/2006/math" xmlns:v="urn:schemas-microsoft-com:vml" xmlns:wp14="http://schemas.microsoft.com/office/word/2010/wordprocessingDrawing" xmlns:wp="http://schemas.openxmlformats.org/drawingml/2006/wordprocessingDrawing" xmlns:w10="urn:schemas-microsoft-com:office:word" xmlns:w="http://schemas.openxmlformats.org/wordprocessingml/2006/main" xmlns:w14="http://schemas.microsoft.com/office/word/2010/wordml" xmlns:w15="http://schemas.microsoft.com/office/word/2012/wordml" xmlns:w16se="http://schemas.microsoft.com/office/word/2015/wordml/symex" xmlns:wpg="http://schemas.microsoft.com/office/word/2010/wordprocessingGroup" xmlns:wpi="http://schemas.microsoft.com/office/word/2010/wordprocessingInk" xmlns:wne="http://schemas.microsoft.com/office/word/2006/wordml" xmlns:wps="http://schemas.microsoft.com/office/word/2010/wordprocessingShape" mc:Ignorable="w14 w15 w16se wp14">
+<w:hdr xmlns:wpc="http://schemas.microsoft.com/office/word/2010/wordprocessingCanvas" xmlns:cx="http://schemas.microsoft.com/office/drawing/2014/chartex" xmlns:cx1="http://schemas.microsoft.com/office/drawing/2015/9/8/chartex" xmlns:cx2="http://schemas.microsoft.com/office/drawing/2015/10/21/chartex" xmlns:cx3="http://schemas.microsoft.com/office/drawing/2016/5/9/chartex" xmlns:cx4="http://schemas.microsoft.com/office/drawing/2016/5/10/chartex" xmlns:cx5="http://schemas.microsoft.com/office/drawing/2016/5/11/chartex" xmlns:cx6="http://schemas.microsoft.com/office/drawing/2016/5/12/chartex" xmlns:cx7="http://schemas.microsoft.com/office/drawing/2016/5/13/chartex" xmlns:cx8="http://schemas.microsoft.com/office/drawing/2016/5/14/chartex" xmlns:mc="http://schemas.openxmlformats.org/markup-compatibility/2006" xmlns:o="urn:schemas-microsoft-com:office:office" xmlns:r="http://schemas.openxmlformats.org/officeDocument/2006/relationships" xmlns:m="http://schemas.openxmlformats.org/officeDocument/2006/math" xmlns:v="urn:schemas-microsoft-com:vml" xmlns:wp14="http://schemas.microsoft.com/office/word/2010/wordprocessingDrawing" xmlns:wp="http://schemas.openxmlformats.org/drawingml/2006/wordprocessingDrawing" xmlns:w10="urn:schemas-microsoft-com:office:word" xmlns:w="http://schemas.openxmlformats.org/wordprocessingml/2006/main" xmlns:w14="http://schemas.microsoft.com/office/word/2010/wordml" xmlns:w15="http://schemas.microsoft.com/office/word/2012/wordml" xmlns:w16se="http://schemas.microsoft.com/office/word/2015/wordml/symex" xmlns:wpg="http://schemas.microsoft.com/office/word/2010/wordprocessingGroup" xmlns:wpi="http://schemas.microsoft.com/office/word/2010/wordprocessingInk" xmlns:wne="http://schemas.microsoft.com/office/word/2006/wordml" xmlns:wps="http://schemas.microsoft.com/office/word/2010/wordprocessingShape" mc:Ignorable="w14 w15 w16se wp14">
   <w:p>
     <w:pPr>
       <w:tabs>
@@ -3556,7 +3337,6 @@
         <w:lang w:val="en-GB"/>
       </w:rPr>
     </w:pPr>
-    <w:proofErr w:type="spellStart"/>
     <w:r>
       <w:rPr>
         <w:rFonts w:ascii="Arial" w:hAnsi="Arial" w:cs="Arial"/>
@@ -3564,49 +3344,8 @@
         <w:szCs w:val="20"/>
         <w:lang w:val="en-GB"/>
       </w:rPr>
-      <w:t>Applicazioni</w:t>
+      <w:t>Applicazioni per dispositivi mobili</w:t>
     </w:r>
-    <w:proofErr w:type="spellEnd"/>
-    <w:r>
-      <w:rPr>
-        <w:rFonts w:ascii="Arial" w:hAnsi="Arial" w:cs="Arial"/>
-        <w:sz w:val="20"/>
-        <w:szCs w:val="20"/>
-        <w:lang w:val="en-GB"/>
-      </w:rPr>
-      <w:t xml:space="preserve"> per </w:t>
-    </w:r>
-    <w:proofErr w:type="spellStart"/>
-    <w:r>
-      <w:rPr>
-        <w:rFonts w:ascii="Arial" w:hAnsi="Arial" w:cs="Arial"/>
-        <w:sz w:val="20"/>
-        <w:szCs w:val="20"/>
-        <w:lang w:val="en-GB"/>
-      </w:rPr>
-      <w:t>dispositivi</w:t>
-    </w:r>
-    <w:proofErr w:type="spellEnd"/>
-    <w:r>
-      <w:rPr>
-        <w:rFonts w:ascii="Arial" w:hAnsi="Arial" w:cs="Arial"/>
-        <w:sz w:val="20"/>
-        <w:szCs w:val="20"/>
-        <w:lang w:val="en-GB"/>
-      </w:rPr>
-      <w:t xml:space="preserve"> </w:t>
-    </w:r>
-    <w:proofErr w:type="spellStart"/>
-    <w:r>
-      <w:rPr>
-        <w:rFonts w:ascii="Arial" w:hAnsi="Arial" w:cs="Arial"/>
-        <w:sz w:val="20"/>
-        <w:szCs w:val="20"/>
-        <w:lang w:val="en-GB"/>
-      </w:rPr>
-      <w:t>mobili</w:t>
-    </w:r>
-    <w:proofErr w:type="spellEnd"/>
     <w:r>
       <w:rPr>
         <w:rFonts w:ascii="Arial" w:hAnsi="Arial" w:cs="Arial"/>
@@ -3708,7 +3447,7 @@
 </file>
 
 <file path=word/numbering.xml><?xml version="1.0" encoding="utf-8"?>
-<w:numbering xmlns:wpc="http://schemas.microsoft.com/office/word/2010/wordprocessingCanvas" xmlns:cx="http://schemas.microsoft.com/office/drawing/2014/chartex" xmlns:cx1="http://schemas.microsoft.com/office/drawing/2015/9/8/chartex" xmlns:cx2="http://schemas.microsoft.com/office/drawing/2015/10/21/chartex" xmlns:cx3="http://schemas.microsoft.com/office/drawing/2016/5/9/chartex" xmlns:cx4="http://schemas.microsoft.com/office/drawing/2016/5/10/chartex" xmlns:cx5="http://schemas.microsoft.com/office/drawing/2016/5/11/chartex" xmlns:mc="http://schemas.openxmlformats.org/markup-compatibility/2006" xmlns:o="urn:schemas-microsoft-com:office:office" xmlns:r="http://schemas.openxmlformats.org/officeDocument/2006/relationships" xmlns:m="http://schemas.openxmlformats.org/officeDocument/2006/math" xmlns:v="urn:schemas-microsoft-com:vml" xmlns:wp14="http://schemas.microsoft.com/office/word/2010/wordprocessingDrawing" xmlns:wp="http://schemas.openxmlformats.org/drawingml/2006/wordprocessingDrawing" xmlns:w10="urn:schemas-microsoft-com:office:word" xmlns:w="http://schemas.openxmlformats.org/wordprocessingml/2006/main" xmlns:w14="http://schemas.microsoft.com/office/word/2010/wordml" xmlns:w15="http://schemas.microsoft.com/office/word/2012/wordml" xmlns:w16se="http://schemas.microsoft.com/office/word/2015/wordml/symex" xmlns:wpg="http://schemas.microsoft.com/office/word/2010/wordprocessingGroup" xmlns:wpi="http://schemas.microsoft.com/office/word/2010/wordprocessingInk" xmlns:wne="http://schemas.microsoft.com/office/word/2006/wordml" xmlns:wps="http://schemas.microsoft.com/office/word/2010/wordprocessingShape" mc:Ignorable="w14 w15 w16se wp14">
+<w:numbering xmlns:wpc="http://schemas.microsoft.com/office/word/2010/wordprocessingCanvas" xmlns:cx="http://schemas.microsoft.com/office/drawing/2014/chartex" xmlns:cx1="http://schemas.microsoft.com/office/drawing/2015/9/8/chartex" xmlns:cx2="http://schemas.microsoft.com/office/drawing/2015/10/21/chartex" xmlns:cx3="http://schemas.microsoft.com/office/drawing/2016/5/9/chartex" xmlns:cx4="http://schemas.microsoft.com/office/drawing/2016/5/10/chartex" xmlns:cx5="http://schemas.microsoft.com/office/drawing/2016/5/11/chartex" xmlns:cx6="http://schemas.microsoft.com/office/drawing/2016/5/12/chartex" xmlns:cx7="http://schemas.microsoft.com/office/drawing/2016/5/13/chartex" xmlns:cx8="http://schemas.microsoft.com/office/drawing/2016/5/14/chartex" xmlns:mc="http://schemas.openxmlformats.org/markup-compatibility/2006" xmlns:o="urn:schemas-microsoft-com:office:office" xmlns:r="http://schemas.openxmlformats.org/officeDocument/2006/relationships" xmlns:m="http://schemas.openxmlformats.org/officeDocument/2006/math" xmlns:v="urn:schemas-microsoft-com:vml" xmlns:wp14="http://schemas.microsoft.com/office/word/2010/wordprocessingDrawing" xmlns:wp="http://schemas.openxmlformats.org/drawingml/2006/wordprocessingDrawing" xmlns:w10="urn:schemas-microsoft-com:office:word" xmlns:w="http://schemas.openxmlformats.org/wordprocessingml/2006/main" xmlns:w14="http://schemas.microsoft.com/office/word/2010/wordml" xmlns:w15="http://schemas.microsoft.com/office/word/2012/wordml" xmlns:w16se="http://schemas.microsoft.com/office/word/2015/wordml/symex" xmlns:wpg="http://schemas.microsoft.com/office/word/2010/wordprocessingGroup" xmlns:wpi="http://schemas.microsoft.com/office/word/2010/wordprocessingInk" xmlns:wne="http://schemas.microsoft.com/office/word/2006/wordml" xmlns:wps="http://schemas.microsoft.com/office/word/2010/wordprocessingShape" mc:Ignorable="w14 w15 w16se wp14">
   <w:abstractNum w:abstractNumId="0" w15:restartNumberingAfterBreak="0">
     <w:nsid w:val="09261F2E"/>
     <w:multiLevelType w:val="hybridMultilevel"/>
@@ -4440,6 +4179,119 @@
       <w:lvlJc w:val="left"/>
       <w:pPr>
         <w:ind w:left="7200" w:hanging="360"/>
+      </w:pPr>
+      <w:rPr>
+        <w:rFonts w:ascii="Wingdings" w:hAnsi="Wingdings" w:hint="default"/>
+      </w:rPr>
+    </w:lvl>
+  </w:abstractNum>
+  <w:abstractNum w:abstractNumId="7" w15:restartNumberingAfterBreak="0">
+    <w:nsid w:val="76917A8D"/>
+    <w:multiLevelType w:val="hybridMultilevel"/>
+    <w:tmpl w:val="6F22D9C6"/>
+    <w:lvl w:ilvl="0" w:tplc="04100001">
+      <w:start w:val="1"/>
+      <w:numFmt w:val="bullet"/>
+      <w:lvlText w:val=""/>
+      <w:lvlJc w:val="left"/>
+      <w:pPr>
+        <w:ind w:left="720" w:hanging="360"/>
+      </w:pPr>
+      <w:rPr>
+        <w:rFonts w:ascii="Symbol" w:hAnsi="Symbol" w:hint="default"/>
+      </w:rPr>
+    </w:lvl>
+    <w:lvl w:ilvl="1" w:tplc="04100003" w:tentative="1">
+      <w:start w:val="1"/>
+      <w:numFmt w:val="bullet"/>
+      <w:lvlText w:val="o"/>
+      <w:lvlJc w:val="left"/>
+      <w:pPr>
+        <w:ind w:left="1440" w:hanging="360"/>
+      </w:pPr>
+      <w:rPr>
+        <w:rFonts w:ascii="Courier New" w:hAnsi="Courier New" w:cs="Courier New" w:hint="default"/>
+      </w:rPr>
+    </w:lvl>
+    <w:lvl w:ilvl="2" w:tplc="04100005" w:tentative="1">
+      <w:start w:val="1"/>
+      <w:numFmt w:val="bullet"/>
+      <w:lvlText w:val=""/>
+      <w:lvlJc w:val="left"/>
+      <w:pPr>
+        <w:ind w:left="2160" w:hanging="360"/>
+      </w:pPr>
+      <w:rPr>
+        <w:rFonts w:ascii="Wingdings" w:hAnsi="Wingdings" w:hint="default"/>
+      </w:rPr>
+    </w:lvl>
+    <w:lvl w:ilvl="3" w:tplc="04100001" w:tentative="1">
+      <w:start w:val="1"/>
+      <w:numFmt w:val="bullet"/>
+      <w:lvlText w:val=""/>
+      <w:lvlJc w:val="left"/>
+      <w:pPr>
+        <w:ind w:left="2880" w:hanging="360"/>
+      </w:pPr>
+      <w:rPr>
+        <w:rFonts w:ascii="Symbol" w:hAnsi="Symbol" w:hint="default"/>
+      </w:rPr>
+    </w:lvl>
+    <w:lvl w:ilvl="4" w:tplc="04100003" w:tentative="1">
+      <w:start w:val="1"/>
+      <w:numFmt w:val="bullet"/>
+      <w:lvlText w:val="o"/>
+      <w:lvlJc w:val="left"/>
+      <w:pPr>
+        <w:ind w:left="3600" w:hanging="360"/>
+      </w:pPr>
+      <w:rPr>
+        <w:rFonts w:ascii="Courier New" w:hAnsi="Courier New" w:cs="Courier New" w:hint="default"/>
+      </w:rPr>
+    </w:lvl>
+    <w:lvl w:ilvl="5" w:tplc="04100005" w:tentative="1">
+      <w:start w:val="1"/>
+      <w:numFmt w:val="bullet"/>
+      <w:lvlText w:val=""/>
+      <w:lvlJc w:val="left"/>
+      <w:pPr>
+        <w:ind w:left="4320" w:hanging="360"/>
+      </w:pPr>
+      <w:rPr>
+        <w:rFonts w:ascii="Wingdings" w:hAnsi="Wingdings" w:hint="default"/>
+      </w:rPr>
+    </w:lvl>
+    <w:lvl w:ilvl="6" w:tplc="04100001" w:tentative="1">
+      <w:start w:val="1"/>
+      <w:numFmt w:val="bullet"/>
+      <w:lvlText w:val=""/>
+      <w:lvlJc w:val="left"/>
+      <w:pPr>
+        <w:ind w:left="5040" w:hanging="360"/>
+      </w:pPr>
+      <w:rPr>
+        <w:rFonts w:ascii="Symbol" w:hAnsi="Symbol" w:hint="default"/>
+      </w:rPr>
+    </w:lvl>
+    <w:lvl w:ilvl="7" w:tplc="04100003" w:tentative="1">
+      <w:start w:val="1"/>
+      <w:numFmt w:val="bullet"/>
+      <w:lvlText w:val="o"/>
+      <w:lvlJc w:val="left"/>
+      <w:pPr>
+        <w:ind w:left="5760" w:hanging="360"/>
+      </w:pPr>
+      <w:rPr>
+        <w:rFonts w:ascii="Courier New" w:hAnsi="Courier New" w:cs="Courier New" w:hint="default"/>
+      </w:rPr>
+    </w:lvl>
+    <w:lvl w:ilvl="8" w:tplc="04100005" w:tentative="1">
+      <w:start w:val="1"/>
+      <w:numFmt w:val="bullet"/>
+      <w:lvlText w:val=""/>
+      <w:lvlJc w:val="left"/>
+      <w:pPr>
+        <w:ind w:left="6480" w:hanging="360"/>
       </w:pPr>
       <w:rPr>
         <w:rFonts w:ascii="Wingdings" w:hAnsi="Wingdings" w:hint="default"/>
@@ -4466,6 +4318,9 @@
   </w:num>
   <w:num w:numId="7">
     <w:abstractNumId w:val="6"/>
+  </w:num>
+  <w:num w:numId="8">
+    <w:abstractNumId w:val="7"/>
   </w:num>
 </w:numbering>
 </file>
@@ -5180,6 +5035,18 @@
       <w:u w:val="single"/>
     </w:rPr>
   </w:style>
+  <w:style w:type="character" w:styleId="Menzione">
+    <w:name w:val="Mention"/>
+    <w:basedOn w:val="Carpredefinitoparagrafo"/>
+    <w:uiPriority w:val="99"/>
+    <w:semiHidden/>
+    <w:unhideWhenUsed/>
+    <w:rsid w:val="009D48AC"/>
+    <w:rPr>
+      <w:color w:val="2B579A"/>
+      <w:shd w:val="clear" w:color="auto" w:fill="E6E6E6"/>
+    </w:rPr>
+  </w:style>
 </w:styles>
 </file>
 
@@ -5471,7 +5338,7 @@
 </file>
 
 <file path=customXml/itemProps1.xml><?xml version="1.0" encoding="utf-8"?>
-<ds:datastoreItem xmlns:ds="http://schemas.openxmlformats.org/officeDocument/2006/customXml" ds:itemID="{69BF70B2-3863-4954-9E3C-2B8B558CA9CB}">
+<ds:datastoreItem xmlns:ds="http://schemas.openxmlformats.org/officeDocument/2006/customXml" ds:itemID="{E59317EF-9E99-4A73-A4B0-078E2E7BF6D6}">
   <ds:schemaRefs>
     <ds:schemaRef ds:uri="http://schemas.openxmlformats.org/officeDocument/2006/bibliography"/>
   </ds:schemaRefs>

</xml_diff>

<commit_message>
aggiunti mappa wireframe con gesture, e aggiunte template
</commit_message>
<xml_diff>
--- a/TEMPLATE_designDocumentation.docx
+++ b/TEMPLATE_designDocumentation.docx
@@ -879,10 +879,19 @@
                 <w:color w:val="333399"/>
                 <w:sz w:val="20"/>
                 <w:szCs w:val="20"/>
+                <w:u w:val="single"/>
               </w:rPr>
             </w:pPr>
-            <w:bookmarkStart w:id="0" w:name="_GoBack"/>
-            <w:bookmarkEnd w:id="0"/>
+            <w:r>
+              <w:rPr>
+                <w:rFonts w:ascii="Arial" w:hAnsi="Arial" w:cs="Arial"/>
+                <w:i/>
+                <w:color w:val="333399"/>
+                <w:sz w:val="20"/>
+                <w:szCs w:val="20"/>
+              </w:rPr>
+              <w:t>228405</w:t>
+            </w:r>
           </w:p>
         </w:tc>
         <w:tc>
@@ -937,7 +946,7 @@
         </w:rPr>
         <w:lastRenderedPageBreak/>
         <w:drawing>
-          <wp:anchor distT="0" distB="0" distL="114300" distR="114300" simplePos="0" relativeHeight="251656192" behindDoc="0" locked="0" layoutInCell="1" allowOverlap="1" wp14:anchorId="2C121EEE" wp14:editId="57B9A975">
+          <wp:anchor distT="0" distB="0" distL="114300" distR="114300" simplePos="0" relativeHeight="251649024" behindDoc="0" locked="0" layoutInCell="1" allowOverlap="1" wp14:anchorId="2C121EEE" wp14:editId="57B9A975">
             <wp:simplePos x="0" y="0"/>
             <wp:positionH relativeFrom="column">
               <wp:posOffset>5372100</wp:posOffset>
@@ -1340,7 +1349,7 @@
           <v:shape id="_x0000_i1025" type="#_x0000_t75" style="width:493.7pt;height:257.15pt" o:ole="">
             <v:imagedata r:id="rId10" o:title=""/>
           </v:shape>
-          <o:OLEObject Type="Embed" ProgID="Visio.Drawing.15" ShapeID="_x0000_i1025" DrawAspect="Content" ObjectID="_1554815735" r:id="rId11"/>
+          <o:OLEObject Type="Embed" ProgID="Visio.Drawing.15" ShapeID="_x0000_i1025" DrawAspect="Content" ObjectID="_1554888457" r:id="rId11"/>
         </w:object>
       </w:r>
     </w:p>
@@ -1366,29 +1375,13 @@
           <v:shape id="_x0000_i1026" type="#_x0000_t75" style="width:493.7pt;height:257.15pt" o:ole="">
             <v:imagedata r:id="rId12" o:title=""/>
           </v:shape>
-          <o:OLEObject Type="Embed" ProgID="Visio.Drawing.15" ShapeID="_x0000_i1026" DrawAspect="Content" ObjectID="_1554815736" r:id="rId13"/>
+          <o:OLEObject Type="Embed" ProgID="Visio.Drawing.15" ShapeID="_x0000_i1026" DrawAspect="Content" ObjectID="_1554888458" r:id="rId13"/>
         </w:object>
       </w:r>
     </w:p>
     <w:p>
       <w:pPr>
         <w:jc w:val="both"/>
-        <w:rPr>
-          <w:lang w:val="en-GB"/>
-        </w:rPr>
-      </w:pPr>
-    </w:p>
-    <w:p>
-      <w:pPr>
-        <w:jc w:val="both"/>
-        <w:rPr>
-          <w:lang w:val="en-GB"/>
-        </w:rPr>
-      </w:pPr>
-    </w:p>
-    <w:p>
-      <w:pPr>
-        <w:spacing w:after="200" w:line="276" w:lineRule="auto"/>
         <w:rPr>
           <w:lang w:val="en-GB"/>
         </w:rPr>
@@ -1404,7 +1397,7 @@
           <w:lang w:val="it-IT" w:eastAsia="it-IT"/>
         </w:rPr>
         <w:drawing>
-          <wp:anchor distT="0" distB="0" distL="114300" distR="114300" simplePos="0" relativeHeight="251657216" behindDoc="0" locked="0" layoutInCell="1" allowOverlap="1" wp14:anchorId="0B6AE0C0" wp14:editId="08A6D06A">
+          <wp:anchor distT="0" distB="0" distL="114300" distR="114300" simplePos="0" relativeHeight="251653120" behindDoc="0" locked="0" layoutInCell="1" allowOverlap="1" wp14:anchorId="0B6AE0C0" wp14:editId="08A6D06A">
             <wp:simplePos x="0" y="0"/>
             <wp:positionH relativeFrom="column">
               <wp:posOffset>5362575</wp:posOffset>
@@ -2203,6 +2196,17 @@
           <w:szCs w:val="52"/>
         </w:rPr>
       </w:pPr>
+    </w:p>
+    <w:p>
+      <w:pPr>
+        <w:rPr>
+          <w:rFonts w:asciiTheme="majorHAnsi" w:eastAsiaTheme="majorEastAsia" w:hAnsiTheme="majorHAnsi" w:cstheme="majorBidi"/>
+          <w:bCs/>
+          <w:i/>
+          <w:sz w:val="52"/>
+          <w:szCs w:val="52"/>
+        </w:rPr>
+      </w:pPr>
       <w:r>
         <w:rPr>
           <w:noProof/>
@@ -2212,13 +2216,13 @@
         </w:rPr>
         <w:lastRenderedPageBreak/>
         <w:drawing>
-          <wp:anchor distT="0" distB="0" distL="114300" distR="114300" simplePos="0" relativeHeight="251659776" behindDoc="0" locked="0" layoutInCell="1" allowOverlap="1" wp14:anchorId="22A7F23D" wp14:editId="53240240">
+          <wp:anchor distT="0" distB="0" distL="114300" distR="114300" simplePos="0" relativeHeight="251659264" behindDoc="0" locked="0" layoutInCell="1" allowOverlap="1" wp14:anchorId="22A7F23D" wp14:editId="13A8BD0A">
             <wp:simplePos x="0" y="0"/>
             <wp:positionH relativeFrom="column">
-              <wp:posOffset>5340198</wp:posOffset>
+              <wp:posOffset>5340367</wp:posOffset>
             </wp:positionH>
             <wp:positionV relativeFrom="paragraph">
-              <wp:posOffset>158192</wp:posOffset>
+              <wp:posOffset>-444208</wp:posOffset>
             </wp:positionV>
             <wp:extent cx="990600" cy="995680"/>
             <wp:effectExtent l="19050" t="0" r="0" b="0"/>
@@ -2271,17 +2275,6 @@
           </wp:anchor>
         </w:drawing>
       </w:r>
-    </w:p>
-    <w:p>
-      <w:pPr>
-        <w:rPr>
-          <w:rFonts w:asciiTheme="majorHAnsi" w:eastAsiaTheme="majorEastAsia" w:hAnsiTheme="majorHAnsi" w:cstheme="majorBidi"/>
-          <w:bCs/>
-          <w:i/>
-          <w:sz w:val="52"/>
-          <w:szCs w:val="52"/>
-        </w:rPr>
-      </w:pPr>
       <w:r>
         <w:rPr>
           <w:noProof/>
@@ -2320,6 +2313,7 @@
       </w:r>
     </w:p>
     <w:p>
+      <w:bookmarkStart w:id="0" w:name="_GoBack"/>
       <w:r>
         <w:rPr>
           <w:rFonts w:ascii="Arial" w:hAnsi="Arial" w:cs="Arial"/>
@@ -2327,7 +2321,7 @@
           <w:lang w:val="it-IT" w:eastAsia="it-IT"/>
         </w:rPr>
         <w:drawing>
-          <wp:anchor distT="0" distB="0" distL="114300" distR="114300" simplePos="0" relativeHeight="251655168" behindDoc="0" locked="0" layoutInCell="1" allowOverlap="1" wp14:anchorId="5502108F" wp14:editId="53E315BD">
+          <wp:anchor distT="0" distB="0" distL="114300" distR="114300" simplePos="0" relativeHeight="251646976" behindDoc="0" locked="0" layoutInCell="1" allowOverlap="1" wp14:anchorId="5502108F" wp14:editId="53E315BD">
             <wp:simplePos x="0" y="0"/>
             <wp:positionH relativeFrom="column">
               <wp:posOffset>1246962</wp:posOffset>
@@ -2397,6 +2391,7 @@
           </wp:anchor>
         </w:drawing>
       </w:r>
+      <w:bookmarkEnd w:id="0"/>
     </w:p>
     <w:p>
       <w:pPr>
@@ -2833,7 +2828,7 @@
         </w:rPr>
         <w:lastRenderedPageBreak/>
         <w:drawing>
-          <wp:anchor distT="0" distB="0" distL="114300" distR="114300" simplePos="0" relativeHeight="251658752" behindDoc="0" locked="0" layoutInCell="1" allowOverlap="1" wp14:anchorId="7653A488" wp14:editId="7F66DAFE">
+          <wp:anchor distT="0" distB="0" distL="114300" distR="114300" simplePos="0" relativeHeight="251655168" behindDoc="0" locked="0" layoutInCell="1" allowOverlap="1" wp14:anchorId="7653A488" wp14:editId="7F66DAFE">
             <wp:simplePos x="0" y="0"/>
             <wp:positionH relativeFrom="column">
               <wp:posOffset>5372100</wp:posOffset>
@@ -3343,14 +3338,6 @@
         <w:jc w:val="both"/>
         <w:rPr>
           <w:rFonts w:ascii="Arial" w:hAnsi="Arial" w:cs="Arial"/>
-        </w:rPr>
-      </w:pPr>
-    </w:p>
-    <w:p>
-      <w:pPr>
-        <w:jc w:val="both"/>
-        <w:rPr>
-          <w:rFonts w:ascii="Arial" w:hAnsi="Arial" w:cs="Arial"/>
           <w:b/>
           <w:caps/>
         </w:rPr>
@@ -3459,20 +3446,20 @@
           <w:rFonts w:ascii="Arial" w:hAnsi="Arial" w:cs="Arial"/>
         </w:rPr>
       </w:pPr>
-    </w:p>
-    <w:p>
-      <w:pPr>
-        <w:jc w:val="both"/>
-        <w:rPr>
-          <w:rFonts w:ascii="Arial" w:hAnsi="Arial" w:cs="Arial"/>
-        </w:rPr>
-      </w:pPr>
       <w:r>
         <w:rPr>
           <w:rFonts w:ascii="Arial" w:hAnsi="Arial" w:cs="Arial"/>
         </w:rPr>
         <w:t>Touching the up arrow closes search and restores the original presentation of the toolbar.</w:t>
       </w:r>
+    </w:p>
+    <w:p>
+      <w:pPr>
+        <w:pStyle w:val="Titolo"/>
+        <w:rPr>
+          <w:noProof/>
+        </w:rPr>
+      </w:pPr>
     </w:p>
     <w:p>
       <w:pPr>
@@ -3637,7 +3624,7 @@
         </w:rPr>
         <w:lastRenderedPageBreak/>
         <w:drawing>
-          <wp:anchor distT="0" distB="0" distL="114300" distR="114300" simplePos="0" relativeHeight="251668480" behindDoc="0" locked="0" layoutInCell="1" allowOverlap="1" wp14:anchorId="6E7B72A4" wp14:editId="1AEAC4E5">
+          <wp:anchor distT="0" distB="0" distL="114300" distR="114300" simplePos="0" relativeHeight="251663360" behindDoc="0" locked="0" layoutInCell="1" allowOverlap="1" wp14:anchorId="6E7B72A4" wp14:editId="1AEAC4E5">
             <wp:simplePos x="0" y="0"/>
             <wp:positionH relativeFrom="column">
               <wp:posOffset>5317490</wp:posOffset>
@@ -4011,7 +3998,7 @@
         </w:rPr>
         <w:lastRenderedPageBreak/>
         <w:drawing>
-          <wp:anchor distT="0" distB="0" distL="114300" distR="114300" simplePos="0" relativeHeight="251674112" behindDoc="0" locked="0" layoutInCell="1" allowOverlap="1" wp14:anchorId="6361CB41" wp14:editId="2E327CF6">
+          <wp:anchor distT="0" distB="0" distL="114300" distR="114300" simplePos="0" relativeHeight="251665408" behindDoc="0" locked="0" layoutInCell="1" allowOverlap="1" wp14:anchorId="6361CB41" wp14:editId="2E327CF6">
             <wp:simplePos x="0" y="0"/>
             <wp:positionH relativeFrom="column">
               <wp:posOffset>3829659</wp:posOffset>
@@ -4087,7 +4074,7 @@
           <w:lang w:val="it-IT" w:eastAsia="it-IT"/>
         </w:rPr>
         <w:drawing>
-          <wp:anchor distT="0" distB="0" distL="114300" distR="114300" simplePos="0" relativeHeight="251660800" behindDoc="1" locked="0" layoutInCell="1" allowOverlap="1" wp14:anchorId="6737A16D" wp14:editId="49D52AE8">
+          <wp:anchor distT="0" distB="0" distL="114300" distR="114300" simplePos="0" relativeHeight="251661312" behindDoc="1" locked="0" layoutInCell="1" allowOverlap="1" wp14:anchorId="6737A16D" wp14:editId="49D52AE8">
             <wp:simplePos x="0" y="0"/>
             <wp:positionH relativeFrom="column">
               <wp:posOffset>-667893</wp:posOffset>
@@ -4167,7 +4154,7 @@
         </w:rPr>
         <w:lastRenderedPageBreak/>
         <w:drawing>
-          <wp:anchor distT="0" distB="0" distL="114300" distR="114300" simplePos="0" relativeHeight="251678208" behindDoc="0" locked="0" layoutInCell="1" allowOverlap="1" wp14:anchorId="3CDD67E9" wp14:editId="3352FA51">
+          <wp:anchor distT="0" distB="0" distL="114300" distR="114300" simplePos="0" relativeHeight="251667456" behindDoc="0" locked="0" layoutInCell="1" allowOverlap="1" wp14:anchorId="3CDD67E9" wp14:editId="3352FA51">
             <wp:simplePos x="0" y="0"/>
             <wp:positionH relativeFrom="column">
               <wp:posOffset>-662051</wp:posOffset>
@@ -4264,8 +4251,8 @@
     <w:p/>
     <w:sectPr>
       <w:headerReference w:type="default" r:id="rId25"/>
-      <w:pgSz w:w="12240" w:h="15840"/>
-      <w:pgMar w:top="1417" w:right="1134" w:bottom="1134" w:left="1134" w:header="708" w:footer="708" w:gutter="0"/>
+      <w:pgSz w:w="12240" w:h="15840" w:code="1"/>
+      <w:pgMar w:top="1418" w:right="1134" w:bottom="1134" w:left="1134" w:header="709" w:footer="709" w:gutter="0"/>
       <w:cols w:space="708"/>
       <w:docGrid w:linePitch="360"/>
     </w:sectPr>
@@ -6926,7 +6913,7 @@
 </file>
 
 <file path=customXml/itemProps1.xml><?xml version="1.0" encoding="utf-8"?>
-<ds:datastoreItem xmlns:ds="http://schemas.openxmlformats.org/officeDocument/2006/customXml" ds:itemID="{B7D2D5F5-B72F-4ADD-9947-27ED04D8A3F3}">
+<ds:datastoreItem xmlns:ds="http://schemas.openxmlformats.org/officeDocument/2006/customXml" ds:itemID="{6004368D-31D3-4E0A-992D-1867EFD7E230}">
   <ds:schemaRefs>
     <ds:schemaRef ds:uri="http://schemas.openxmlformats.org/officeDocument/2006/bibliography"/>
   </ds:schemaRefs>

</xml_diff>